<commit_message>
fix: fix invalid mei in the sample .docx file
Refs: #68
</commit_message>
<xml_diff>
--- a/assets/samples/Neume shape-small.docx
+++ b/assets/samples/Neume shape-small.docx
@@ -263,7 +263,7 @@
                           </pic:cNvPicPr>
                         </pic:nvPicPr>
                         <pic:blipFill>
-                          <a:blip r:embed="rId7">
+                          <a:blip r:embed="rId4">
                             <a:extLst>
                               <a:ext uri="{28A0092B-C50C-407E-A947-70E740481C1C}">
                                 <a14:useLocalDpi xmlns:a14="http://schemas.microsoft.com/office/drawing/2010/main" val="0"/>
@@ -355,7 +355,39 @@
                 <w:sz w:val="20"/>
                 <w:szCs w:val="20"/>
               </w:rPr>
-              <w:t xml:space="preserve">  &lt;nc tilt= “e” /&gt;</w:t>
+              <w:t xml:space="preserve">  &lt;nc tilt=</w:t>
+            </w:r>
+            <w:r>
+              <w:rPr>
+                <w:rFonts w:ascii="Courier New" w:hAnsi="Courier New" w:cs="Courier New"/>
+                <w:sz w:val="20"/>
+                <w:szCs w:val="20"/>
+              </w:rPr>
+              <w:t>"</w:t>
+            </w:r>
+            <w:r>
+              <w:rPr>
+                <w:rFonts w:ascii="Courier New" w:hAnsi="Courier New" w:cs="Courier New"/>
+                <w:sz w:val="20"/>
+                <w:szCs w:val="20"/>
+              </w:rPr>
+              <w:t>e</w:t>
+            </w:r>
+            <w:r>
+              <w:rPr>
+                <w:rFonts w:ascii="Courier New" w:hAnsi="Courier New" w:cs="Courier New"/>
+                <w:sz w:val="20"/>
+                <w:szCs w:val="20"/>
+              </w:rPr>
+              <w:t>"</w:t>
+            </w:r>
+            <w:r>
+              <w:rPr>
+                <w:rFonts w:ascii="Courier New" w:hAnsi="Courier New" w:cs="Courier New"/>
+                <w:sz w:val="20"/>
+                <w:szCs w:val="20"/>
+              </w:rPr>
+              <w:t xml:space="preserve"> /&gt;</w:t>
             </w:r>
           </w:p>
           <w:p>
@@ -501,7 +533,7 @@
                           </pic:cNvPicPr>
                         </pic:nvPicPr>
                         <pic:blipFill>
-                          <a:blip r:embed="rId8" cstate="print">
+                          <a:blip r:embed="rId5" cstate="print">
                             <a:extLst>
                               <a:ext uri="{28A0092B-C50C-407E-A947-70E740481C1C}">
                                 <a14:useLocalDpi xmlns:a14="http://schemas.microsoft.com/office/drawing/2010/main" val="0"/>
@@ -596,7 +628,43 @@
                 <w:szCs w:val="20"/>
                 <w:lang w:val="pt-PT"/>
               </w:rPr>
-              <w:t xml:space="preserve">  &lt;nc tilt= “e” /&gt;</w:t>
+              <w:t xml:space="preserve">  &lt;nc tilt=</w:t>
+            </w:r>
+            <w:r>
+              <w:rPr>
+                <w:rFonts w:ascii="Courier New" w:hAnsi="Courier New" w:cs="Courier New"/>
+                <w:sz w:val="20"/>
+                <w:szCs w:val="20"/>
+                <w:lang w:val="pt-PT"/>
+              </w:rPr>
+              <w:t>"</w:t>
+            </w:r>
+            <w:r>
+              <w:rPr>
+                <w:rFonts w:ascii="Courier New" w:hAnsi="Courier New" w:cs="Courier New"/>
+                <w:sz w:val="20"/>
+                <w:szCs w:val="20"/>
+                <w:lang w:val="pt-PT"/>
+              </w:rPr>
+              <w:t>e</w:t>
+            </w:r>
+            <w:r>
+              <w:rPr>
+                <w:rFonts w:ascii="Courier New" w:hAnsi="Courier New" w:cs="Courier New"/>
+                <w:sz w:val="20"/>
+                <w:szCs w:val="20"/>
+                <w:lang w:val="pt-PT"/>
+              </w:rPr>
+              <w:t>"</w:t>
+            </w:r>
+            <w:r>
+              <w:rPr>
+                <w:rFonts w:ascii="Courier New" w:hAnsi="Courier New" w:cs="Courier New"/>
+                <w:sz w:val="20"/>
+                <w:szCs w:val="20"/>
+                <w:lang w:val="pt-PT"/>
+              </w:rPr>
+              <w:t xml:space="preserve"> &gt;</w:t>
             </w:r>
           </w:p>
           <w:p>
@@ -616,7 +684,79 @@
                 <w:szCs w:val="20"/>
                 <w:lang w:val="pt-PT"/>
               </w:rPr>
-              <w:t xml:space="preserve">      &lt;episema form= “v” place= “e” /&gt;</w:t>
+              <w:t xml:space="preserve">    &lt;episema form=</w:t>
+            </w:r>
+            <w:r>
+              <w:rPr>
+                <w:rFonts w:ascii="Courier New" w:hAnsi="Courier New" w:cs="Courier New"/>
+                <w:sz w:val="20"/>
+                <w:szCs w:val="20"/>
+                <w:lang w:val="pt-PT"/>
+              </w:rPr>
+              <w:t>"</w:t>
+            </w:r>
+            <w:r>
+              <w:rPr>
+                <w:rFonts w:ascii="Courier New" w:hAnsi="Courier New" w:cs="Courier New"/>
+                <w:sz w:val="20"/>
+                <w:szCs w:val="20"/>
+                <w:lang w:val="pt-PT"/>
+              </w:rPr>
+              <w:t>v</w:t>
+            </w:r>
+            <w:r>
+              <w:rPr>
+                <w:rFonts w:ascii="Courier New" w:hAnsi="Courier New" w:cs="Courier New"/>
+                <w:sz w:val="20"/>
+                <w:szCs w:val="20"/>
+                <w:lang w:val="pt-PT"/>
+              </w:rPr>
+              <w:t>"</w:t>
+            </w:r>
+            <w:r>
+              <w:rPr>
+                <w:rFonts w:ascii="Courier New" w:hAnsi="Courier New" w:cs="Courier New"/>
+                <w:sz w:val="20"/>
+                <w:szCs w:val="20"/>
+                <w:lang w:val="pt-PT"/>
+              </w:rPr>
+              <w:t xml:space="preserve"> place=</w:t>
+            </w:r>
+            <w:r>
+              <w:rPr>
+                <w:rFonts w:ascii="Courier New" w:hAnsi="Courier New" w:cs="Courier New"/>
+                <w:sz w:val="20"/>
+                <w:szCs w:val="20"/>
+                <w:lang w:val="pt-PT"/>
+              </w:rPr>
+              <w:t>"</w:t>
+            </w:r>
+            <w:r>
+              <w:rPr>
+                <w:rFonts w:ascii="Courier New" w:hAnsi="Courier New" w:cs="Courier New"/>
+                <w:sz w:val="20"/>
+                <w:szCs w:val="20"/>
+                <w:lang w:val="pt-PT"/>
+              </w:rPr>
+              <w:t>right</w:t>
+            </w:r>
+            <w:r>
+              <w:rPr>
+                <w:rFonts w:ascii="Courier New" w:hAnsi="Courier New" w:cs="Courier New"/>
+                <w:sz w:val="20"/>
+                <w:szCs w:val="20"/>
+                <w:lang w:val="pt-PT"/>
+              </w:rPr>
+              <w:t>"</w:t>
+            </w:r>
+            <w:r>
+              <w:rPr>
+                <w:rFonts w:ascii="Courier New" w:hAnsi="Courier New" w:cs="Courier New"/>
+                <w:sz w:val="20"/>
+                <w:szCs w:val="20"/>
+                <w:lang w:val="pt-PT"/>
+              </w:rPr>
+              <w:t xml:space="preserve"> /&gt;</w:t>
             </w:r>
           </w:p>
           <w:p>
@@ -806,7 +946,7 @@
                           </pic:cNvPicPr>
                         </pic:nvPicPr>
                         <pic:blipFill>
-                          <a:blip r:embed="rId9">
+                          <a:blip r:embed="rId6">
                             <a:extLst>
                               <a:ext uri="{28A0092B-C50C-407E-A947-70E740481C1C}">
                                 <a14:useLocalDpi xmlns:a14="http://schemas.microsoft.com/office/drawing/2010/main" val="0"/>
@@ -1028,7 +1168,7 @@
                           </pic:cNvPicPr>
                         </pic:nvPicPr>
                         <pic:blipFill>
-                          <a:blip r:embed="rId10">
+                          <a:blip r:embed="rId7">
                             <a:extLst>
                               <a:ext uri="{28A0092B-C50C-407E-A947-70E740481C1C}">
                                 <a14:useLocalDpi xmlns:a14="http://schemas.microsoft.com/office/drawing/2010/main" val="0"/>
@@ -1095,7 +1235,7 @@
                 <w:rFonts w:ascii="Courier New" w:hAnsi="Courier New" w:cs="Courier New"/>
                 <w:sz w:val="20"/>
                 <w:szCs w:val="20"/>
-                <w:lang w:val="en-US"/>
+                <w:lang w:val="fr-CA"/>
               </w:rPr>
             </w:pPr>
             <w:r>
@@ -1122,7 +1262,39 @@
                 <w:sz w:val="20"/>
                 <w:szCs w:val="20"/>
               </w:rPr>
-              <w:t xml:space="preserve">  &lt;nc tilt= “se”/&gt;</w:t>
+              <w:t xml:space="preserve">  &lt;nc tilt=</w:t>
+            </w:r>
+            <w:r>
+              <w:rPr>
+                <w:rFonts w:ascii="Courier New" w:hAnsi="Courier New" w:cs="Courier New"/>
+                <w:sz w:val="20"/>
+                <w:szCs w:val="20"/>
+              </w:rPr>
+              <w:t>"</w:t>
+            </w:r>
+            <w:r>
+              <w:rPr>
+                <w:rFonts w:ascii="Courier New" w:hAnsi="Courier New" w:cs="Courier New"/>
+                <w:sz w:val="20"/>
+                <w:szCs w:val="20"/>
+              </w:rPr>
+              <w:t>se</w:t>
+            </w:r>
+            <w:r>
+              <w:rPr>
+                <w:rFonts w:ascii="Courier New" w:hAnsi="Courier New" w:cs="Courier New"/>
+                <w:sz w:val="20"/>
+                <w:szCs w:val="20"/>
+              </w:rPr>
+              <w:t>"</w:t>
+            </w:r>
+            <w:r>
+              <w:rPr>
+                <w:rFonts w:ascii="Courier New" w:hAnsi="Courier New" w:cs="Courier New"/>
+                <w:sz w:val="20"/>
+                <w:szCs w:val="20"/>
+              </w:rPr>
+              <w:t>/&gt;</w:t>
             </w:r>
           </w:p>
           <w:p>
@@ -1270,7 +1442,7 @@
                           </pic:cNvPicPr>
                         </pic:nvPicPr>
                         <pic:blipFill>
-                          <a:blip r:embed="rId11">
+                          <a:blip r:embed="rId8">
                             <a:lum contrast="50000"/>
                             <a:extLst>
                               <a:ext uri="{28A0092B-C50C-407E-A947-70E740481C1C}">
@@ -1328,7 +1500,7 @@
                 <w:rFonts w:ascii="Courier New" w:hAnsi="Courier New" w:cs="Courier New"/>
                 <w:sz w:val="20"/>
                 <w:szCs w:val="20"/>
-                <w:lang w:val="en-US"/>
+                <w:lang w:val="fr-CA"/>
               </w:rPr>
             </w:pPr>
             <w:r>
@@ -1355,7 +1527,39 @@
                 <w:sz w:val="20"/>
                 <w:szCs w:val="20"/>
               </w:rPr>
-              <w:t xml:space="preserve">  &lt;nc tilt= “ne”/&gt;</w:t>
+              <w:t xml:space="preserve">  &lt;nc tilt=</w:t>
+            </w:r>
+            <w:r>
+              <w:rPr>
+                <w:rFonts w:ascii="Courier New" w:hAnsi="Courier New" w:cs="Courier New"/>
+                <w:sz w:val="20"/>
+                <w:szCs w:val="20"/>
+              </w:rPr>
+              <w:t>"</w:t>
+            </w:r>
+            <w:r>
+              <w:rPr>
+                <w:rFonts w:ascii="Courier New" w:hAnsi="Courier New" w:cs="Courier New"/>
+                <w:sz w:val="20"/>
+                <w:szCs w:val="20"/>
+              </w:rPr>
+              <w:t>ne</w:t>
+            </w:r>
+            <w:r>
+              <w:rPr>
+                <w:rFonts w:ascii="Courier New" w:hAnsi="Courier New" w:cs="Courier New"/>
+                <w:sz w:val="20"/>
+                <w:szCs w:val="20"/>
+              </w:rPr>
+              <w:t>"</w:t>
+            </w:r>
+            <w:r>
+              <w:rPr>
+                <w:rFonts w:ascii="Courier New" w:hAnsi="Courier New" w:cs="Courier New"/>
+                <w:sz w:val="20"/>
+                <w:szCs w:val="20"/>
+              </w:rPr>
+              <w:t>/&gt;</w:t>
             </w:r>
           </w:p>
           <w:p>
@@ -1502,7 +1706,7 @@
                           </pic:cNvPicPr>
                         </pic:nvPicPr>
                         <pic:blipFill>
-                          <a:blip r:embed="rId12">
+                          <a:blip r:embed="rId9">
                             <a:lum contrast="50000"/>
                             <a:extLst>
                               <a:ext uri="{28A0092B-C50C-407E-A947-70E740481C1C}">
@@ -1597,24 +1801,144 @@
                 <w:sz w:val="20"/>
                 <w:szCs w:val="20"/>
               </w:rPr>
-              <w:t xml:space="preserve">  &lt;nc tilt= “ne”&gt;</w:t>
-            </w:r>
-          </w:p>
-          <w:p>
-            <w:pPr>
-              <w:rPr>
-                <w:rFonts w:ascii="Courier New" w:hAnsi="Courier New" w:cs="Courier New"/>
-                <w:sz w:val="20"/>
-                <w:szCs w:val="20"/>
-              </w:rPr>
-            </w:pPr>
-            <w:r>
-              <w:rPr>
-                <w:rFonts w:ascii="Courier New" w:hAnsi="Courier New" w:cs="Courier New"/>
-                <w:sz w:val="20"/>
-                <w:szCs w:val="20"/>
-              </w:rPr>
-              <w:t xml:space="preserve">     &lt;episema form “h” place= “nw” /&gt;</w:t>
+              <w:t xml:space="preserve">  &lt;nc tilt=</w:t>
+            </w:r>
+            <w:r>
+              <w:rPr>
+                <w:rFonts w:ascii="Courier New" w:hAnsi="Courier New" w:cs="Courier New"/>
+                <w:sz w:val="20"/>
+                <w:szCs w:val="20"/>
+              </w:rPr>
+              <w:t>"</w:t>
+            </w:r>
+            <w:r>
+              <w:rPr>
+                <w:rFonts w:ascii="Courier New" w:hAnsi="Courier New" w:cs="Courier New"/>
+                <w:sz w:val="20"/>
+                <w:szCs w:val="20"/>
+              </w:rPr>
+              <w:t>ne</w:t>
+            </w:r>
+            <w:r>
+              <w:rPr>
+                <w:rFonts w:ascii="Courier New" w:hAnsi="Courier New" w:cs="Courier New"/>
+                <w:sz w:val="20"/>
+                <w:szCs w:val="20"/>
+              </w:rPr>
+              <w:t>"</w:t>
+            </w:r>
+            <w:r>
+              <w:rPr>
+                <w:rFonts w:ascii="Courier New" w:hAnsi="Courier New" w:cs="Courier New"/>
+                <w:sz w:val="20"/>
+                <w:szCs w:val="20"/>
+              </w:rPr>
+              <w:t xml:space="preserve"> </w:t>
+            </w:r>
+            <w:r>
+              <w:rPr>
+                <w:rFonts w:ascii="Courier New" w:hAnsi="Courier New" w:cs="Courier New"/>
+                <w:sz w:val="20"/>
+                <w:szCs w:val="20"/>
+              </w:rPr>
+              <w:t>&gt;</w:t>
+            </w:r>
+          </w:p>
+          <w:p>
+            <w:pPr>
+              <w:rPr>
+                <w:rFonts w:ascii="Courier New" w:hAnsi="Courier New" w:cs="Courier New"/>
+                <w:sz w:val="20"/>
+                <w:szCs w:val="20"/>
+              </w:rPr>
+            </w:pPr>
+            <w:r>
+              <w:rPr>
+                <w:rFonts w:ascii="Courier New" w:hAnsi="Courier New" w:cs="Courier New"/>
+                <w:sz w:val="20"/>
+                <w:szCs w:val="20"/>
+              </w:rPr>
+              <w:t xml:space="preserve">    &lt;episema form</w:t>
+            </w:r>
+            <w:r>
+              <w:rPr>
+                <w:rFonts w:ascii="Courier New" w:hAnsi="Courier New" w:cs="Courier New"/>
+                <w:sz w:val="20"/>
+                <w:szCs w:val="20"/>
+              </w:rPr>
+              <w:t>=</w:t>
+            </w:r>
+            <w:r>
+              <w:rPr>
+                <w:rFonts w:ascii="Courier New" w:hAnsi="Courier New" w:cs="Courier New"/>
+                <w:sz w:val="20"/>
+                <w:szCs w:val="20"/>
+              </w:rPr>
+              <w:t>"</w:t>
+            </w:r>
+            <w:r>
+              <w:rPr>
+                <w:rFonts w:ascii="Courier New" w:hAnsi="Courier New" w:cs="Courier New"/>
+                <w:sz w:val="20"/>
+                <w:szCs w:val="20"/>
+              </w:rPr>
+              <w:t>h</w:t>
+            </w:r>
+            <w:r>
+              <w:rPr>
+                <w:rFonts w:ascii="Courier New" w:hAnsi="Courier New" w:cs="Courier New"/>
+                <w:sz w:val="20"/>
+                <w:szCs w:val="20"/>
+              </w:rPr>
+              <w:t>"</w:t>
+            </w:r>
+            <w:r>
+              <w:rPr>
+                <w:rFonts w:ascii="Courier New" w:hAnsi="Courier New" w:cs="Courier New"/>
+                <w:sz w:val="20"/>
+                <w:szCs w:val="20"/>
+              </w:rPr>
+              <w:t xml:space="preserve"> place=</w:t>
+            </w:r>
+            <w:r>
+              <w:rPr>
+                <w:rFonts w:ascii="Courier New" w:hAnsi="Courier New" w:cs="Courier New"/>
+                <w:sz w:val="20"/>
+                <w:szCs w:val="20"/>
+              </w:rPr>
+              <w:t>"</w:t>
+            </w:r>
+            <w:r>
+              <w:rPr>
+                <w:rFonts w:ascii="Courier New" w:hAnsi="Courier New" w:cs="Courier New"/>
+                <w:sz w:val="20"/>
+                <w:szCs w:val="20"/>
+              </w:rPr>
+              <w:t>above-</w:t>
+            </w:r>
+            <w:r>
+              <w:rPr>
+                <w:rFonts w:ascii="Courier New" w:hAnsi="Courier New" w:cs="Courier New"/>
+                <w:sz w:val="20"/>
+                <w:szCs w:val="20"/>
+              </w:rPr>
+              <w:t>left</w:t>
+            </w:r>
+            <w:r>
+              <w:rPr>
+                <w:rFonts w:ascii="Courier New" w:hAnsi="Courier New" w:cs="Courier New"/>
+                <w:sz w:val="20"/>
+                <w:szCs w:val="20"/>
+              </w:rPr>
+              <w:t>"</w:t>
+            </w:r>
+            <w:r>
+              <w:rPr>
+                <w:rFonts w:ascii="Courier New" w:hAnsi="Courier New" w:cs="Courier New"/>
+                <w:sz w:val="20"/>
+                <w:szCs w:val="20"/>
+              </w:rPr>
+              <w:t xml:space="preserve"> /&gt;</w:t>
             </w:r>
           </w:p>
           <w:p>
@@ -1778,7 +2102,7 @@
                           </pic:cNvPicPr>
                         </pic:nvPicPr>
                         <pic:blipFill>
-                          <a:blip r:embed="rId13">
+                          <a:blip r:embed="rId10">
                             <a:extLst>
                               <a:ext uri="{28A0092B-C50C-407E-A947-70E740481C1C}">
                                 <a14:useLocalDpi xmlns:a14="http://schemas.microsoft.com/office/drawing/2010/main" val="0"/>
@@ -1845,6 +2169,24 @@
                 <w:rFonts w:ascii="Courier New" w:hAnsi="Courier New" w:cs="Courier New"/>
                 <w:sz w:val="20"/>
                 <w:szCs w:val="20"/>
+              </w:rPr>
+            </w:pPr>
+            <w:r>
+              <w:rPr>
+                <w:rFonts w:ascii="Courier New" w:hAnsi="Courier New" w:cs="Courier New"/>
+                <w:sz w:val="20"/>
+                <w:szCs w:val="20"/>
+              </w:rPr>
+              <w:t>&lt;neume&gt;</w:t>
+            </w:r>
+          </w:p>
+          <w:p>
+            <w:pPr>
+              <w:ind w:right="34"/>
+              <w:rPr>
+                <w:rFonts w:ascii="Courier New" w:hAnsi="Courier New" w:cs="Courier New"/>
+                <w:sz w:val="20"/>
+                <w:szCs w:val="20"/>
                 <w:lang w:val="en-US"/>
               </w:rPr>
             </w:pPr>
@@ -1853,25 +2195,118 @@
                 <w:rFonts w:ascii="Courier New" w:hAnsi="Courier New" w:cs="Courier New"/>
                 <w:sz w:val="20"/>
                 <w:szCs w:val="20"/>
-              </w:rPr>
-              <w:t>&lt;neume&gt;</w:t>
-            </w:r>
-          </w:p>
-          <w:p>
-            <w:pPr>
-              <w:rPr>
-                <w:rFonts w:ascii="Courier New" w:hAnsi="Courier New" w:cs="Courier New"/>
-                <w:sz w:val="20"/>
-                <w:szCs w:val="20"/>
-              </w:rPr>
-            </w:pPr>
-            <w:r>
-              <w:rPr>
-                <w:rFonts w:ascii="Courier New" w:hAnsi="Courier New" w:cs="Courier New"/>
-                <w:sz w:val="20"/>
-                <w:szCs w:val="20"/>
-              </w:rPr>
-              <w:t xml:space="preserve">  &lt;oriscus s-shaped= “w” /&gt;</w:t>
+                <w:lang w:val="en-US"/>
+              </w:rPr>
+              <w:t xml:space="preserve">  &lt;</w:t>
+            </w:r>
+            <w:proofErr w:type="spellStart"/>
+            <w:r>
+              <w:rPr>
+                <w:rFonts w:ascii="Courier New" w:hAnsi="Courier New" w:cs="Courier New"/>
+                <w:sz w:val="20"/>
+                <w:szCs w:val="20"/>
+                <w:lang w:val="en-US"/>
+              </w:rPr>
+              <w:t>nc</w:t>
+            </w:r>
+            <w:proofErr w:type="spellEnd"/>
+            <w:r>
+              <w:rPr>
+                <w:rFonts w:ascii="Courier New" w:hAnsi="Courier New" w:cs="Courier New"/>
+                <w:sz w:val="20"/>
+                <w:szCs w:val="20"/>
+              </w:rPr>
+              <w:t xml:space="preserve"> s-shape=</w:t>
+            </w:r>
+            <w:r>
+              <w:rPr>
+                <w:rFonts w:ascii="Courier New" w:hAnsi="Courier New" w:cs="Courier New"/>
+                <w:sz w:val="20"/>
+                <w:szCs w:val="20"/>
+              </w:rPr>
+              <w:t>"</w:t>
+            </w:r>
+            <w:r>
+              <w:rPr>
+                <w:rFonts w:ascii="Courier New" w:hAnsi="Courier New" w:cs="Courier New"/>
+                <w:sz w:val="20"/>
+                <w:szCs w:val="20"/>
+              </w:rPr>
+              <w:t>w</w:t>
+            </w:r>
+            <w:r>
+              <w:rPr>
+                <w:rFonts w:ascii="Courier New" w:hAnsi="Courier New" w:cs="Courier New"/>
+                <w:sz w:val="20"/>
+                <w:szCs w:val="20"/>
+              </w:rPr>
+              <w:t>"</w:t>
+            </w:r>
+            <w:r>
+              <w:rPr>
+                <w:rFonts w:ascii="Courier New" w:hAnsi="Courier New" w:cs="Courier New"/>
+                <w:sz w:val="20"/>
+                <w:szCs w:val="20"/>
+              </w:rPr>
+              <w:t xml:space="preserve"> </w:t>
+            </w:r>
+            <w:r>
+              <w:rPr>
+                <w:rFonts w:ascii="Courier New" w:hAnsi="Courier New" w:cs="Courier New"/>
+                <w:sz w:val="20"/>
+                <w:szCs w:val="20"/>
+              </w:rPr>
+              <w:t>&gt;</w:t>
+            </w:r>
+          </w:p>
+          <w:p>
+            <w:pPr>
+              <w:rPr>
+                <w:rFonts w:ascii="Courier New" w:hAnsi="Courier New" w:cs="Courier New"/>
+                <w:sz w:val="20"/>
+                <w:szCs w:val="20"/>
+              </w:rPr>
+            </w:pPr>
+            <w:r>
+              <w:rPr>
+                <w:rFonts w:ascii="Courier New" w:hAnsi="Courier New" w:cs="Courier New"/>
+                <w:sz w:val="20"/>
+                <w:szCs w:val="20"/>
+              </w:rPr>
+              <w:t xml:space="preserve">    </w:t>
+            </w:r>
+            <w:r>
+              <w:rPr>
+                <w:rFonts w:ascii="Courier New" w:hAnsi="Courier New" w:cs="Courier New"/>
+                <w:sz w:val="20"/>
+                <w:szCs w:val="20"/>
+              </w:rPr>
+              <w:t xml:space="preserve">&lt;oriscus </w:t>
+            </w:r>
+            <w:r>
+              <w:rPr>
+                <w:rFonts w:ascii="Courier New" w:hAnsi="Courier New" w:cs="Courier New"/>
+                <w:sz w:val="20"/>
+                <w:szCs w:val="20"/>
+              </w:rPr>
+              <w:t>/&gt;</w:t>
+            </w:r>
+          </w:p>
+          <w:p>
+            <w:pPr>
+              <w:rPr>
+                <w:rFonts w:ascii="Courier New" w:hAnsi="Courier New" w:cs="Courier New"/>
+                <w:sz w:val="20"/>
+                <w:szCs w:val="20"/>
+              </w:rPr>
+            </w:pPr>
+            <w:r>
+              <w:rPr>
+                <w:rFonts w:ascii="Courier New" w:hAnsi="Courier New" w:cs="Courier New"/>
+                <w:sz w:val="20"/>
+                <w:szCs w:val="20"/>
+              </w:rPr>
+              <w:t xml:space="preserve">  &lt;/nc&gt;</w:t>
             </w:r>
           </w:p>
           <w:p>
@@ -2016,7 +2451,7 @@
                           </pic:cNvPicPr>
                         </pic:nvPicPr>
                         <pic:blipFill>
-                          <a:blip r:embed="rId14">
+                          <a:blip r:embed="rId11">
                             <a:extLst>
                               <a:ext uri="{28A0092B-C50C-407E-A947-70E740481C1C}">
                                 <a14:useLocalDpi xmlns:a14="http://schemas.microsoft.com/office/drawing/2010/main" val="0"/>
@@ -2099,15 +2534,126 @@
                 <w:rFonts w:ascii="Courier New" w:hAnsi="Courier New" w:cs="Courier New"/>
                 <w:sz w:val="20"/>
                 <w:szCs w:val="20"/>
-              </w:rPr>
-            </w:pPr>
-            <w:r>
-              <w:rPr>
-                <w:rFonts w:ascii="Courier New" w:hAnsi="Courier New" w:cs="Courier New"/>
-                <w:sz w:val="20"/>
-                <w:szCs w:val="20"/>
-              </w:rPr>
-              <w:t xml:space="preserve">  &lt;oriscus s-shaped= “n” /&gt;</w:t>
+                <w:lang w:val="en-US"/>
+              </w:rPr>
+            </w:pPr>
+            <w:r>
+              <w:rPr>
+                <w:rFonts w:ascii="Courier New" w:hAnsi="Courier New" w:cs="Courier New"/>
+                <w:sz w:val="20"/>
+                <w:szCs w:val="20"/>
+              </w:rPr>
+              <w:t xml:space="preserve">  </w:t>
+            </w:r>
+            <w:r>
+              <w:rPr>
+                <w:rFonts w:ascii="Courier New" w:hAnsi="Courier New" w:cs="Courier New"/>
+                <w:sz w:val="20"/>
+                <w:szCs w:val="20"/>
+                <w:lang w:val="en-US"/>
+              </w:rPr>
+              <w:t>&lt;</w:t>
+            </w:r>
+            <w:proofErr w:type="spellStart"/>
+            <w:r>
+              <w:rPr>
+                <w:rFonts w:ascii="Courier New" w:hAnsi="Courier New" w:cs="Courier New"/>
+                <w:sz w:val="20"/>
+                <w:szCs w:val="20"/>
+                <w:lang w:val="en-US"/>
+              </w:rPr>
+              <w:t>nc</w:t>
+            </w:r>
+            <w:proofErr w:type="spellEnd"/>
+            <w:r>
+              <w:rPr>
+                <w:rFonts w:ascii="Courier New" w:hAnsi="Courier New" w:cs="Courier New"/>
+                <w:sz w:val="20"/>
+                <w:szCs w:val="20"/>
+              </w:rPr>
+              <w:t xml:space="preserve"> s-shape=</w:t>
+            </w:r>
+            <w:r>
+              <w:rPr>
+                <w:rFonts w:ascii="Courier New" w:hAnsi="Courier New" w:cs="Courier New"/>
+                <w:sz w:val="20"/>
+                <w:szCs w:val="20"/>
+              </w:rPr>
+              <w:t>"</w:t>
+            </w:r>
+            <w:r>
+              <w:rPr>
+                <w:rFonts w:ascii="Courier New" w:hAnsi="Courier New" w:cs="Courier New"/>
+                <w:sz w:val="20"/>
+                <w:szCs w:val="20"/>
+              </w:rPr>
+              <w:t>n</w:t>
+            </w:r>
+            <w:r>
+              <w:rPr>
+                <w:rFonts w:ascii="Courier New" w:hAnsi="Courier New" w:cs="Courier New"/>
+                <w:sz w:val="20"/>
+                <w:szCs w:val="20"/>
+              </w:rPr>
+              <w:t>"</w:t>
+            </w:r>
+            <w:r>
+              <w:rPr>
+                <w:rFonts w:ascii="Courier New" w:hAnsi="Courier New" w:cs="Courier New"/>
+                <w:sz w:val="20"/>
+                <w:szCs w:val="20"/>
+              </w:rPr>
+              <w:t xml:space="preserve"> </w:t>
+            </w:r>
+            <w:r>
+              <w:rPr>
+                <w:rFonts w:ascii="Courier New" w:hAnsi="Courier New" w:cs="Courier New"/>
+                <w:sz w:val="20"/>
+                <w:szCs w:val="20"/>
+              </w:rPr>
+              <w:t>&gt;</w:t>
+            </w:r>
+          </w:p>
+          <w:p>
+            <w:pPr>
+              <w:rPr>
+                <w:rFonts w:ascii="Courier New" w:hAnsi="Courier New" w:cs="Courier New"/>
+                <w:sz w:val="20"/>
+                <w:szCs w:val="20"/>
+              </w:rPr>
+            </w:pPr>
+            <w:r>
+              <w:rPr>
+                <w:rFonts w:ascii="Courier New" w:hAnsi="Courier New" w:cs="Courier New"/>
+                <w:sz w:val="20"/>
+                <w:szCs w:val="20"/>
+              </w:rPr>
+              <w:t xml:space="preserve">    </w:t>
+            </w:r>
+            <w:r>
+              <w:rPr>
+                <w:rFonts w:ascii="Courier New" w:hAnsi="Courier New" w:cs="Courier New"/>
+                <w:sz w:val="20"/>
+                <w:szCs w:val="20"/>
+              </w:rPr>
+              <w:t>&lt;oriscus /&gt;</w:t>
+            </w:r>
+          </w:p>
+          <w:p>
+            <w:pPr>
+              <w:rPr>
+                <w:rFonts w:ascii="Courier New" w:hAnsi="Courier New" w:cs="Courier New"/>
+                <w:sz w:val="20"/>
+                <w:szCs w:val="20"/>
+              </w:rPr>
+            </w:pPr>
+            <w:r>
+              <w:rPr>
+                <w:rFonts w:ascii="Courier New" w:hAnsi="Courier New" w:cs="Courier New"/>
+                <w:sz w:val="20"/>
+                <w:szCs w:val="20"/>
+              </w:rPr>
+              <w:t xml:space="preserve">  &lt;/nc&gt;</w:t>
             </w:r>
           </w:p>
           <w:p>
@@ -2254,7 +2800,7 @@
                           </pic:cNvPicPr>
                         </pic:nvPicPr>
                         <pic:blipFill>
-                          <a:blip r:embed="rId15">
+                          <a:blip r:embed="rId12">
                             <a:lum contrast="50000"/>
                             <a:extLst>
                               <a:ext uri="{28A0092B-C50C-407E-A947-70E740481C1C}">
@@ -2327,7 +2873,23 @@
                 <w:sz w:val="20"/>
                 <w:szCs w:val="20"/>
               </w:rPr>
-              <w:t>&lt;neume&gt;</w:t>
+              <w:t>&lt;neume</w:t>
+            </w:r>
+            <w:r>
+              <w:rPr>
+                <w:rFonts w:ascii="Courier New" w:hAnsi="Courier New" w:cs="Courier New"/>
+                <w:sz w:val="20"/>
+                <w:szCs w:val="20"/>
+              </w:rPr>
+              <w:t xml:space="preserve"> </w:t>
+            </w:r>
+            <w:r>
+              <w:rPr>
+                <w:rFonts w:ascii="Courier New" w:hAnsi="Courier New" w:cs="Courier New"/>
+                <w:sz w:val="20"/>
+                <w:szCs w:val="20"/>
+              </w:rPr>
+              <w:t>&gt;</w:t>
             </w:r>
           </w:p>
           <w:p>
@@ -2337,15 +2899,157 @@
                 <w:rFonts w:ascii="Courier New" w:hAnsi="Courier New" w:cs="Courier New"/>
                 <w:sz w:val="20"/>
                 <w:szCs w:val="20"/>
-              </w:rPr>
-            </w:pPr>
-            <w:r>
-              <w:rPr>
-                <w:rFonts w:ascii="Courier New" w:hAnsi="Courier New" w:cs="Courier New"/>
-                <w:sz w:val="20"/>
-                <w:szCs w:val="20"/>
-              </w:rPr>
-              <w:t xml:space="preserve">  &lt;oriscus curve= “c” tilt= “ne”/&gt;</w:t>
+                <w:lang w:val="fr-CA"/>
+              </w:rPr>
+            </w:pPr>
+            <w:r>
+              <w:rPr>
+                <w:rFonts w:ascii="Courier New" w:hAnsi="Courier New" w:cs="Courier New"/>
+                <w:sz w:val="20"/>
+                <w:szCs w:val="20"/>
+                <w:lang w:val="fr-CA"/>
+              </w:rPr>
+              <w:t xml:space="preserve">  &lt;nc</w:t>
+            </w:r>
+            <w:r>
+              <w:rPr>
+                <w:rFonts w:ascii="Courier New" w:hAnsi="Courier New" w:cs="Courier New"/>
+                <w:sz w:val="20"/>
+                <w:szCs w:val="20"/>
+                <w:lang w:val="fr-CA"/>
+              </w:rPr>
+              <w:t xml:space="preserve"> </w:t>
+            </w:r>
+            <w:r>
+              <w:rPr>
+                <w:rFonts w:ascii="Courier New" w:hAnsi="Courier New" w:cs="Courier New"/>
+                <w:sz w:val="20"/>
+                <w:szCs w:val="20"/>
+              </w:rPr>
+              <w:t>curve=</w:t>
+            </w:r>
+            <w:r>
+              <w:rPr>
+                <w:rFonts w:ascii="Courier New" w:hAnsi="Courier New" w:cs="Courier New"/>
+                <w:sz w:val="20"/>
+                <w:szCs w:val="20"/>
+              </w:rPr>
+              <w:t>"</w:t>
+            </w:r>
+            <w:r>
+              <w:rPr>
+                <w:rFonts w:ascii="Courier New" w:hAnsi="Courier New" w:cs="Courier New"/>
+                <w:sz w:val="20"/>
+                <w:szCs w:val="20"/>
+              </w:rPr>
+              <w:t>c</w:t>
+            </w:r>
+            <w:r>
+              <w:rPr>
+                <w:rFonts w:ascii="Courier New" w:hAnsi="Courier New" w:cs="Courier New"/>
+                <w:sz w:val="20"/>
+                <w:szCs w:val="20"/>
+              </w:rPr>
+              <w:t>"</w:t>
+            </w:r>
+            <w:r>
+              <w:rPr>
+                <w:rFonts w:ascii="Courier New" w:hAnsi="Courier New" w:cs="Courier New"/>
+                <w:sz w:val="20"/>
+                <w:szCs w:val="20"/>
+              </w:rPr>
+              <w:t xml:space="preserve"> tilt=</w:t>
+            </w:r>
+            <w:r>
+              <w:rPr>
+                <w:rFonts w:ascii="Courier New" w:hAnsi="Courier New" w:cs="Courier New"/>
+                <w:sz w:val="20"/>
+                <w:szCs w:val="20"/>
+              </w:rPr>
+              <w:t>"</w:t>
+            </w:r>
+            <w:r>
+              <w:rPr>
+                <w:rFonts w:ascii="Courier New" w:hAnsi="Courier New" w:cs="Courier New"/>
+                <w:sz w:val="20"/>
+                <w:szCs w:val="20"/>
+              </w:rPr>
+              <w:t>ne</w:t>
+            </w:r>
+            <w:r>
+              <w:rPr>
+                <w:rFonts w:ascii="Courier New" w:hAnsi="Courier New" w:cs="Courier New"/>
+                <w:sz w:val="20"/>
+                <w:szCs w:val="20"/>
+              </w:rPr>
+              <w:t>"</w:t>
+            </w:r>
+            <w:r>
+              <w:rPr>
+                <w:rFonts w:ascii="Courier New" w:hAnsi="Courier New" w:cs="Courier New"/>
+                <w:sz w:val="20"/>
+                <w:szCs w:val="20"/>
+              </w:rPr>
+              <w:t xml:space="preserve"> </w:t>
+            </w:r>
+            <w:r>
+              <w:rPr>
+                <w:rFonts w:ascii="Courier New" w:hAnsi="Courier New" w:cs="Courier New"/>
+                <w:sz w:val="20"/>
+                <w:szCs w:val="20"/>
+                <w:lang w:val="fr-CA"/>
+              </w:rPr>
+              <w:t>&gt;</w:t>
+            </w:r>
+          </w:p>
+          <w:p>
+            <w:pPr>
+              <w:rPr>
+                <w:rFonts w:ascii="Courier New" w:hAnsi="Courier New" w:cs="Courier New"/>
+                <w:sz w:val="20"/>
+                <w:szCs w:val="20"/>
+              </w:rPr>
+            </w:pPr>
+            <w:r>
+              <w:rPr>
+                <w:rFonts w:ascii="Courier New" w:hAnsi="Courier New" w:cs="Courier New"/>
+                <w:sz w:val="20"/>
+                <w:szCs w:val="20"/>
+              </w:rPr>
+              <w:t xml:space="preserve">    </w:t>
+            </w:r>
+            <w:r>
+              <w:rPr>
+                <w:rFonts w:ascii="Courier New" w:hAnsi="Courier New" w:cs="Courier New"/>
+                <w:sz w:val="20"/>
+                <w:szCs w:val="20"/>
+              </w:rPr>
+              <w:t>&lt;oriscus /&gt;</w:t>
+            </w:r>
+          </w:p>
+          <w:p>
+            <w:pPr>
+              <w:rPr>
+                <w:rFonts w:ascii="Courier New" w:hAnsi="Courier New" w:cs="Courier New"/>
+                <w:sz w:val="20"/>
+                <w:szCs w:val="20"/>
+              </w:rPr>
+            </w:pPr>
+            <w:r>
+              <w:rPr>
+                <w:rFonts w:ascii="Courier New" w:hAnsi="Courier New" w:cs="Courier New"/>
+                <w:sz w:val="20"/>
+                <w:szCs w:val="20"/>
+              </w:rPr>
+              <w:t xml:space="preserve">  &lt;/nc&gt;</w:t>
+            </w:r>
+            <w:r>
+              <w:rPr>
+                <w:rFonts w:ascii="Courier New" w:hAnsi="Courier New" w:cs="Courier New"/>
+                <w:sz w:val="20"/>
+                <w:szCs w:val="20"/>
+              </w:rPr>
+              <w:t xml:space="preserve">  </w:t>
             </w:r>
           </w:p>
           <w:p>
@@ -2502,7 +3206,7 @@
                           </pic:cNvPicPr>
                         </pic:nvPicPr>
                         <pic:blipFill>
-                          <a:blip r:embed="rId16">
+                          <a:blip r:embed="rId13">
                             <a:lum contrast="50000"/>
                             <a:extLst>
                               <a:ext uri="{28A0092B-C50C-407E-A947-70E740481C1C}">
@@ -2597,7 +3301,118 @@
                 <w:sz w:val="20"/>
                 <w:szCs w:val="20"/>
               </w:rPr>
-              <w:t xml:space="preserve">  &lt;</w:t>
+              <w:t xml:space="preserve">  </w:t>
+            </w:r>
+            <w:r>
+              <w:rPr>
+                <w:rFonts w:ascii="Courier New" w:hAnsi="Courier New" w:cs="Courier New"/>
+                <w:sz w:val="20"/>
+                <w:szCs w:val="20"/>
+                <w:lang w:val="en-CA"/>
+              </w:rPr>
+              <w:t>&lt;</w:t>
+            </w:r>
+            <w:proofErr w:type="spellStart"/>
+            <w:r>
+              <w:rPr>
+                <w:rFonts w:ascii="Courier New" w:hAnsi="Courier New" w:cs="Courier New"/>
+                <w:sz w:val="20"/>
+                <w:szCs w:val="20"/>
+                <w:lang w:val="en-CA"/>
+              </w:rPr>
+              <w:t>nc</w:t>
+            </w:r>
+            <w:proofErr w:type="spellEnd"/>
+            <w:r>
+              <w:rPr>
+                <w:rFonts w:ascii="Courier New" w:hAnsi="Courier New" w:cs="Courier New"/>
+                <w:sz w:val="20"/>
+                <w:szCs w:val="20"/>
+              </w:rPr>
+              <w:t xml:space="preserve"> curve=</w:t>
+            </w:r>
+            <w:r>
+              <w:rPr>
+                <w:rFonts w:ascii="Courier New" w:hAnsi="Courier New" w:cs="Courier New"/>
+                <w:sz w:val="20"/>
+                <w:szCs w:val="20"/>
+              </w:rPr>
+              <w:t>"</w:t>
+            </w:r>
+            <w:r>
+              <w:rPr>
+                <w:rFonts w:ascii="Courier New" w:hAnsi="Courier New" w:cs="Courier New"/>
+                <w:sz w:val="20"/>
+                <w:szCs w:val="20"/>
+              </w:rPr>
+              <w:t>c</w:t>
+            </w:r>
+            <w:r>
+              <w:rPr>
+                <w:rFonts w:ascii="Courier New" w:hAnsi="Courier New" w:cs="Courier New"/>
+                <w:sz w:val="20"/>
+                <w:szCs w:val="20"/>
+              </w:rPr>
+              <w:t>"</w:t>
+            </w:r>
+            <w:r>
+              <w:rPr>
+                <w:rFonts w:ascii="Courier New" w:hAnsi="Courier New" w:cs="Courier New"/>
+                <w:sz w:val="20"/>
+                <w:szCs w:val="20"/>
+              </w:rPr>
+              <w:t xml:space="preserve"> tilt=</w:t>
+            </w:r>
+            <w:r>
+              <w:rPr>
+                <w:rFonts w:ascii="Courier New" w:hAnsi="Courier New" w:cs="Courier New"/>
+                <w:sz w:val="20"/>
+                <w:szCs w:val="20"/>
+              </w:rPr>
+              <w:t>"</w:t>
+            </w:r>
+            <w:r>
+              <w:rPr>
+                <w:rFonts w:ascii="Courier New" w:hAnsi="Courier New" w:cs="Courier New"/>
+                <w:sz w:val="20"/>
+                <w:szCs w:val="20"/>
+              </w:rPr>
+              <w:t>e</w:t>
+            </w:r>
+            <w:r>
+              <w:rPr>
+                <w:rFonts w:ascii="Courier New" w:hAnsi="Courier New" w:cs="Courier New"/>
+                <w:sz w:val="20"/>
+                <w:szCs w:val="20"/>
+              </w:rPr>
+              <w:t>"</w:t>
+            </w:r>
+            <w:r>
+              <w:rPr>
+                <w:rFonts w:ascii="Courier New" w:hAnsi="Courier New" w:cs="Courier New"/>
+                <w:sz w:val="20"/>
+                <w:szCs w:val="20"/>
+                <w:lang w:val="en-CA"/>
+              </w:rPr>
+              <w:t>&gt;</w:t>
+            </w:r>
+          </w:p>
+          <w:p>
+            <w:pPr>
+              <w:ind w:right="34"/>
+              <w:rPr>
+                <w:rFonts w:ascii="Courier New" w:hAnsi="Courier New" w:cs="Courier New"/>
+                <w:sz w:val="20"/>
+                <w:szCs w:val="20"/>
+              </w:rPr>
+            </w:pPr>
+            <w:r>
+              <w:rPr>
+                <w:rFonts w:ascii="Courier New" w:hAnsi="Courier New" w:cs="Courier New"/>
+                <w:sz w:val="20"/>
+                <w:szCs w:val="20"/>
+              </w:rPr>
+              <w:t xml:space="preserve">    &lt;</w:t>
             </w:r>
             <w:r>
               <w:rPr>
@@ -2615,17 +3430,33 @@
                 <w:sz w:val="20"/>
                 <w:szCs w:val="20"/>
               </w:rPr>
-              <w:t xml:space="preserve"> curve= “c” tilt= “e”/&gt;</w:t>
+              <w:t xml:space="preserve"> /&gt;</w:t>
+            </w:r>
+          </w:p>
+          <w:p>
+            <w:pPr>
+              <w:rPr>
+                <w:rFonts w:ascii="Courier New" w:hAnsi="Courier New" w:cs="Courier New"/>
+                <w:sz w:val="20"/>
+                <w:szCs w:val="20"/>
+              </w:rPr>
+            </w:pPr>
+            <w:r>
+              <w:rPr>
+                <w:rFonts w:ascii="Courier New" w:hAnsi="Courier New" w:cs="Courier New"/>
+                <w:sz w:val="20"/>
+                <w:szCs w:val="20"/>
+              </w:rPr>
+              <w:t xml:space="preserve">  &lt;/nc&gt;  </w:t>
             </w:r>
           </w:p>
           <w:p>
             <w:pPr>
               <w:ind w:right="34"/>
               <w:rPr>
-                <w:rFonts w:ascii="Courier New" w:eastAsiaTheme="minorEastAsia" w:hAnsi="Courier New" w:cs="Courier New" w:hint="eastAsia"/>
-                <w:sz w:val="20"/>
-                <w:szCs w:val="20"/>
-                <w:lang w:eastAsia="zh-CN"/>
+                <w:rFonts w:ascii="Courier New" w:hAnsi="Courier New" w:cs="Courier New"/>
+                <w:sz w:val="20"/>
+                <w:szCs w:val="20"/>
               </w:rPr>
             </w:pPr>
             <w:r>
@@ -2636,6 +3467,15 @@
               </w:rPr>
               <w:t>&lt;/neume&gt;</w:t>
             </w:r>
+          </w:p>
+          <w:p>
+            <w:pPr>
+              <w:rPr>
+                <w:rFonts w:ascii="Courier New" w:hAnsi="Courier New" w:cs="Courier New"/>
+                <w:sz w:val="20"/>
+                <w:szCs w:val="20"/>
+              </w:rPr>
+            </w:pPr>
           </w:p>
         </w:tc>
         <w:tc>
@@ -2772,7 +3612,7 @@
                           </pic:cNvPicPr>
                         </pic:nvPicPr>
                         <pic:blipFill>
-                          <a:blip r:embed="rId17">
+                          <a:blip r:embed="rId14">
                             <a:extLst>
                               <a:ext uri="{28A0092B-C50C-407E-A947-70E740481C1C}">
                                 <a14:useLocalDpi xmlns:a14="http://schemas.microsoft.com/office/drawing/2010/main" val="0"/>
@@ -2855,7 +3695,97 @@
                 <w:sz w:val="20"/>
                 <w:szCs w:val="20"/>
               </w:rPr>
-              <w:t xml:space="preserve">  &lt;</w:t>
+              <w:t xml:space="preserve">  &lt;nc</w:t>
+            </w:r>
+            <w:r>
+              <w:rPr>
+                <w:rFonts w:ascii="Courier New" w:hAnsi="Courier New" w:cs="Courier New"/>
+                <w:sz w:val="20"/>
+                <w:szCs w:val="20"/>
+              </w:rPr>
+              <w:t xml:space="preserve"> curve=</w:t>
+            </w:r>
+            <w:r>
+              <w:rPr>
+                <w:rFonts w:ascii="Courier New" w:hAnsi="Courier New" w:cs="Courier New"/>
+                <w:sz w:val="20"/>
+                <w:szCs w:val="20"/>
+              </w:rPr>
+              <w:t>"</w:t>
+            </w:r>
+            <w:r>
+              <w:rPr>
+                <w:rFonts w:ascii="Courier New" w:hAnsi="Courier New" w:cs="Courier New"/>
+                <w:sz w:val="20"/>
+                <w:szCs w:val="20"/>
+              </w:rPr>
+              <w:t>c</w:t>
+            </w:r>
+            <w:r>
+              <w:rPr>
+                <w:rFonts w:ascii="Courier New" w:hAnsi="Courier New" w:cs="Courier New"/>
+                <w:sz w:val="20"/>
+                <w:szCs w:val="20"/>
+              </w:rPr>
+              <w:t>"</w:t>
+            </w:r>
+            <w:r>
+              <w:rPr>
+                <w:rFonts w:ascii="Courier New" w:hAnsi="Courier New" w:cs="Courier New"/>
+                <w:sz w:val="20"/>
+                <w:szCs w:val="20"/>
+              </w:rPr>
+              <w:t xml:space="preserve"> tilt=</w:t>
+            </w:r>
+            <w:r>
+              <w:rPr>
+                <w:rFonts w:ascii="Courier New" w:hAnsi="Courier New" w:cs="Courier New"/>
+                <w:sz w:val="20"/>
+                <w:szCs w:val="20"/>
+              </w:rPr>
+              <w:t>"</w:t>
+            </w:r>
+            <w:r>
+              <w:rPr>
+                <w:rFonts w:ascii="Courier New" w:hAnsi="Courier New" w:cs="Courier New"/>
+                <w:sz w:val="20"/>
+                <w:szCs w:val="20"/>
+              </w:rPr>
+              <w:t>e</w:t>
+            </w:r>
+            <w:r>
+              <w:rPr>
+                <w:rFonts w:ascii="Courier New" w:hAnsi="Courier New" w:cs="Courier New"/>
+                <w:sz w:val="20"/>
+                <w:szCs w:val="20"/>
+              </w:rPr>
+              <w:t>"</w:t>
+            </w:r>
+            <w:r>
+              <w:rPr>
+                <w:rFonts w:ascii="Courier New" w:hAnsi="Courier New" w:cs="Courier New"/>
+                <w:sz w:val="20"/>
+                <w:szCs w:val="20"/>
+              </w:rPr>
+              <w:t>&gt;</w:t>
+            </w:r>
+          </w:p>
+          <w:p>
+            <w:pPr>
+              <w:ind w:right="34"/>
+              <w:rPr>
+                <w:rFonts w:ascii="Courier New" w:hAnsi="Courier New" w:cs="Courier New"/>
+                <w:sz w:val="20"/>
+                <w:szCs w:val="20"/>
+              </w:rPr>
+            </w:pPr>
+            <w:r>
+              <w:rPr>
+                <w:rFonts w:ascii="Courier New" w:hAnsi="Courier New" w:cs="Courier New"/>
+                <w:sz w:val="20"/>
+                <w:szCs w:val="20"/>
+              </w:rPr>
+              <w:t xml:space="preserve">    &lt;</w:t>
             </w:r>
             <w:r>
               <w:rPr>
@@ -2873,7 +3803,23 @@
                 <w:sz w:val="20"/>
                 <w:szCs w:val="20"/>
               </w:rPr>
-              <w:t xml:space="preserve"> curve= “c” tilt= “e”&gt;</w:t>
+              <w:t xml:space="preserve"> </w:t>
+            </w:r>
+            <w:r>
+              <w:rPr>
+                <w:rFonts w:ascii="Courier New" w:hAnsi="Courier New" w:cs="Courier New"/>
+                <w:sz w:val="20"/>
+                <w:szCs w:val="20"/>
+              </w:rPr>
+              <w:t>/</w:t>
+            </w:r>
+            <w:r>
+              <w:rPr>
+                <w:rFonts w:ascii="Courier New" w:hAnsi="Courier New" w:cs="Courier New"/>
+                <w:sz w:val="20"/>
+                <w:szCs w:val="20"/>
+              </w:rPr>
+              <w:t>&gt;</w:t>
             </w:r>
           </w:p>
           <w:p>
@@ -2891,7 +3837,97 @@
                 <w:sz w:val="20"/>
                 <w:szCs w:val="20"/>
               </w:rPr>
-              <w:t xml:space="preserve">  &lt;episema form= “h” place= “s” /&gt;</w:t>
+              <w:t xml:space="preserve">    </w:t>
+            </w:r>
+            <w:r>
+              <w:rPr>
+                <w:rFonts w:ascii="Courier New" w:hAnsi="Courier New" w:cs="Courier New"/>
+                <w:sz w:val="20"/>
+                <w:szCs w:val="20"/>
+              </w:rPr>
+              <w:t>&lt;episema form=</w:t>
+            </w:r>
+            <w:r>
+              <w:rPr>
+                <w:rFonts w:ascii="Courier New" w:hAnsi="Courier New" w:cs="Courier New"/>
+                <w:sz w:val="20"/>
+                <w:szCs w:val="20"/>
+              </w:rPr>
+              <w:t>"</w:t>
+            </w:r>
+            <w:r>
+              <w:rPr>
+                <w:rFonts w:ascii="Courier New" w:hAnsi="Courier New" w:cs="Courier New"/>
+                <w:sz w:val="20"/>
+                <w:szCs w:val="20"/>
+              </w:rPr>
+              <w:t>h</w:t>
+            </w:r>
+            <w:r>
+              <w:rPr>
+                <w:rFonts w:ascii="Courier New" w:hAnsi="Courier New" w:cs="Courier New"/>
+                <w:sz w:val="20"/>
+                <w:szCs w:val="20"/>
+              </w:rPr>
+              <w:t>"</w:t>
+            </w:r>
+            <w:r>
+              <w:rPr>
+                <w:rFonts w:ascii="Courier New" w:hAnsi="Courier New" w:cs="Courier New"/>
+                <w:sz w:val="20"/>
+                <w:szCs w:val="20"/>
+              </w:rPr>
+              <w:t xml:space="preserve"> place=</w:t>
+            </w:r>
+            <w:r>
+              <w:rPr>
+                <w:rFonts w:ascii="Courier New" w:hAnsi="Courier New" w:cs="Courier New"/>
+                <w:sz w:val="20"/>
+                <w:szCs w:val="20"/>
+              </w:rPr>
+              <w:t>"</w:t>
+            </w:r>
+            <w:r>
+              <w:rPr>
+                <w:rFonts w:ascii="Courier New" w:hAnsi="Courier New" w:cs="Courier New"/>
+                <w:sz w:val="20"/>
+                <w:szCs w:val="20"/>
+              </w:rPr>
+              <w:t>below</w:t>
+            </w:r>
+            <w:r>
+              <w:rPr>
+                <w:rFonts w:ascii="Courier New" w:hAnsi="Courier New" w:cs="Courier New"/>
+                <w:sz w:val="20"/>
+                <w:szCs w:val="20"/>
+              </w:rPr>
+              <w:t>"</w:t>
+            </w:r>
+            <w:r>
+              <w:rPr>
+                <w:rFonts w:ascii="Courier New" w:hAnsi="Courier New" w:cs="Courier New"/>
+                <w:sz w:val="20"/>
+                <w:szCs w:val="20"/>
+              </w:rPr>
+              <w:t xml:space="preserve"> /&gt;</w:t>
+            </w:r>
+          </w:p>
+          <w:p>
+            <w:pPr>
+              <w:ind w:right="34"/>
+              <w:rPr>
+                <w:rFonts w:ascii="Courier New" w:hAnsi="Courier New" w:cs="Courier New"/>
+                <w:sz w:val="20"/>
+                <w:szCs w:val="20"/>
+              </w:rPr>
+            </w:pPr>
+            <w:r>
+              <w:rPr>
+                <w:rFonts w:ascii="Courier New" w:hAnsi="Courier New" w:cs="Courier New"/>
+                <w:sz w:val="20"/>
+                <w:szCs w:val="20"/>
+              </w:rPr>
+              <w:t xml:space="preserve">  &lt;/nc&gt;</w:t>
             </w:r>
           </w:p>
           <w:p>
@@ -3061,7 +4097,7 @@
                           </pic:cNvPicPr>
                         </pic:nvPicPr>
                         <pic:blipFill>
-                          <a:blip r:embed="rId18" cstate="print">
+                          <a:blip r:embed="rId15" cstate="print">
                             <a:extLst>
                               <a:ext uri="{28A0092B-C50C-407E-A947-70E740481C1C}">
                                 <a14:useLocalDpi xmlns:a14="http://schemas.microsoft.com/office/drawing/2010/main" val="0"/>
@@ -3149,7 +4185,39 @@
                 <w:sz w:val="20"/>
                 <w:szCs w:val="20"/>
               </w:rPr>
-              <w:t xml:space="preserve">  &lt;nc curved= “a” /&gt;</w:t>
+              <w:t xml:space="preserve">  &lt;nc curve=</w:t>
+            </w:r>
+            <w:r>
+              <w:rPr>
+                <w:rFonts w:ascii="Courier New" w:hAnsi="Courier New" w:cs="Courier New"/>
+                <w:sz w:val="20"/>
+                <w:szCs w:val="20"/>
+              </w:rPr>
+              <w:t>"</w:t>
+            </w:r>
+            <w:r>
+              <w:rPr>
+                <w:rFonts w:ascii="Courier New" w:hAnsi="Courier New" w:cs="Courier New"/>
+                <w:sz w:val="20"/>
+                <w:szCs w:val="20"/>
+              </w:rPr>
+              <w:t>a</w:t>
+            </w:r>
+            <w:r>
+              <w:rPr>
+                <w:rFonts w:ascii="Courier New" w:hAnsi="Courier New" w:cs="Courier New"/>
+                <w:sz w:val="20"/>
+                <w:szCs w:val="20"/>
+              </w:rPr>
+              <w:t>"</w:t>
+            </w:r>
+            <w:r>
+              <w:rPr>
+                <w:rFonts w:ascii="Courier New" w:hAnsi="Courier New" w:cs="Courier New"/>
+                <w:sz w:val="20"/>
+                <w:szCs w:val="20"/>
+              </w:rPr>
+              <w:t xml:space="preserve"> /&gt;</w:t>
             </w:r>
           </w:p>
           <w:p>
@@ -3167,7 +4235,71 @@
                 <w:sz w:val="20"/>
                 <w:szCs w:val="20"/>
               </w:rPr>
-              <w:t xml:space="preserve">  &lt;nc intm= “u” tilt= “ne” /&gt;</w:t>
+              <w:t xml:space="preserve">  &lt;nc intm=</w:t>
+            </w:r>
+            <w:r>
+              <w:rPr>
+                <w:rFonts w:ascii="Courier New" w:hAnsi="Courier New" w:cs="Courier New"/>
+                <w:sz w:val="20"/>
+                <w:szCs w:val="20"/>
+              </w:rPr>
+              <w:t>"</w:t>
+            </w:r>
+            <w:r>
+              <w:rPr>
+                <w:rFonts w:ascii="Courier New" w:hAnsi="Courier New" w:cs="Courier New"/>
+                <w:sz w:val="20"/>
+                <w:szCs w:val="20"/>
+              </w:rPr>
+              <w:t>u</w:t>
+            </w:r>
+            <w:r>
+              <w:rPr>
+                <w:rFonts w:ascii="Courier New" w:hAnsi="Courier New" w:cs="Courier New"/>
+                <w:sz w:val="20"/>
+                <w:szCs w:val="20"/>
+              </w:rPr>
+              <w:t>"</w:t>
+            </w:r>
+            <w:r>
+              <w:rPr>
+                <w:rFonts w:ascii="Courier New" w:hAnsi="Courier New" w:cs="Courier New"/>
+                <w:sz w:val="20"/>
+                <w:szCs w:val="20"/>
+              </w:rPr>
+              <w:t xml:space="preserve"> tilt=</w:t>
+            </w:r>
+            <w:r>
+              <w:rPr>
+                <w:rFonts w:ascii="Courier New" w:hAnsi="Courier New" w:cs="Courier New"/>
+                <w:sz w:val="20"/>
+                <w:szCs w:val="20"/>
+              </w:rPr>
+              <w:t>"</w:t>
+            </w:r>
+            <w:r>
+              <w:rPr>
+                <w:rFonts w:ascii="Courier New" w:hAnsi="Courier New" w:cs="Courier New"/>
+                <w:sz w:val="20"/>
+                <w:szCs w:val="20"/>
+              </w:rPr>
+              <w:t>ne</w:t>
+            </w:r>
+            <w:r>
+              <w:rPr>
+                <w:rFonts w:ascii="Courier New" w:hAnsi="Courier New" w:cs="Courier New"/>
+                <w:sz w:val="20"/>
+                <w:szCs w:val="20"/>
+              </w:rPr>
+              <w:t>"</w:t>
+            </w:r>
+            <w:r>
+              <w:rPr>
+                <w:rFonts w:ascii="Courier New" w:hAnsi="Courier New" w:cs="Courier New"/>
+                <w:sz w:val="20"/>
+                <w:szCs w:val="20"/>
+              </w:rPr>
+              <w:t xml:space="preserve"> /&gt;</w:t>
             </w:r>
           </w:p>
           <w:p>
@@ -3299,7 +4431,7 @@
                           </pic:cNvPicPr>
                         </pic:nvPicPr>
                         <pic:blipFill>
-                          <a:blip r:embed="rId19" cstate="print">
+                          <a:blip r:embed="rId16" cstate="print">
                             <a:extLst>
                               <a:ext uri="{28A0092B-C50C-407E-A947-70E740481C1C}">
                                 <a14:useLocalDpi xmlns:a14="http://schemas.microsoft.com/office/drawing/2010/main" val="0"/>
@@ -3387,7 +4519,39 @@
                 <w:sz w:val="20"/>
                 <w:szCs w:val="20"/>
               </w:rPr>
-              <w:t xml:space="preserve">  &lt;nc curved= “a” /&gt;</w:t>
+              <w:t xml:space="preserve">  &lt;nc curve=</w:t>
+            </w:r>
+            <w:r>
+              <w:rPr>
+                <w:rFonts w:ascii="Courier New" w:hAnsi="Courier New" w:cs="Courier New"/>
+                <w:sz w:val="20"/>
+                <w:szCs w:val="20"/>
+              </w:rPr>
+              <w:t>"</w:t>
+            </w:r>
+            <w:r>
+              <w:rPr>
+                <w:rFonts w:ascii="Courier New" w:hAnsi="Courier New" w:cs="Courier New"/>
+                <w:sz w:val="20"/>
+                <w:szCs w:val="20"/>
+              </w:rPr>
+              <w:t>a</w:t>
+            </w:r>
+            <w:r>
+              <w:rPr>
+                <w:rFonts w:ascii="Courier New" w:hAnsi="Courier New" w:cs="Courier New"/>
+                <w:sz w:val="20"/>
+                <w:szCs w:val="20"/>
+              </w:rPr>
+              <w:t>"</w:t>
+            </w:r>
+            <w:r>
+              <w:rPr>
+                <w:rFonts w:ascii="Courier New" w:hAnsi="Courier New" w:cs="Courier New"/>
+                <w:sz w:val="20"/>
+                <w:szCs w:val="20"/>
+              </w:rPr>
+              <w:t xml:space="preserve"> /&gt;</w:t>
             </w:r>
           </w:p>
           <w:p>
@@ -3405,7 +4569,103 @@
                 <w:sz w:val="20"/>
                 <w:szCs w:val="20"/>
               </w:rPr>
-              <w:t xml:space="preserve">  &lt;nc intm= “u” rel_len= “l” tilt= “ne” &gt;</w:t>
+              <w:t xml:space="preserve">  &lt;nc intm=</w:t>
+            </w:r>
+            <w:r>
+              <w:rPr>
+                <w:rFonts w:ascii="Courier New" w:hAnsi="Courier New" w:cs="Courier New"/>
+                <w:sz w:val="20"/>
+                <w:szCs w:val="20"/>
+              </w:rPr>
+              <w:t>"</w:t>
+            </w:r>
+            <w:r>
+              <w:rPr>
+                <w:rFonts w:ascii="Courier New" w:hAnsi="Courier New" w:cs="Courier New"/>
+                <w:sz w:val="20"/>
+                <w:szCs w:val="20"/>
+              </w:rPr>
+              <w:t>u</w:t>
+            </w:r>
+            <w:r>
+              <w:rPr>
+                <w:rFonts w:ascii="Courier New" w:hAnsi="Courier New" w:cs="Courier New"/>
+                <w:sz w:val="20"/>
+                <w:szCs w:val="20"/>
+              </w:rPr>
+              <w:t>"</w:t>
+            </w:r>
+            <w:r>
+              <w:rPr>
+                <w:rFonts w:ascii="Courier New" w:hAnsi="Courier New" w:cs="Courier New"/>
+                <w:sz w:val="20"/>
+                <w:szCs w:val="20"/>
+              </w:rPr>
+              <w:t xml:space="preserve"> rellen=</w:t>
+            </w:r>
+            <w:r>
+              <w:rPr>
+                <w:rFonts w:ascii="Courier New" w:hAnsi="Courier New" w:cs="Courier New"/>
+                <w:sz w:val="20"/>
+                <w:szCs w:val="20"/>
+              </w:rPr>
+              <w:t>"</w:t>
+            </w:r>
+            <w:r>
+              <w:rPr>
+                <w:rFonts w:ascii="Courier New" w:hAnsi="Courier New" w:cs="Courier New"/>
+                <w:sz w:val="20"/>
+                <w:szCs w:val="20"/>
+              </w:rPr>
+              <w:t>l</w:t>
+            </w:r>
+            <w:r>
+              <w:rPr>
+                <w:rFonts w:ascii="Courier New" w:hAnsi="Courier New" w:cs="Courier New"/>
+                <w:sz w:val="20"/>
+                <w:szCs w:val="20"/>
+              </w:rPr>
+              <w:t>"</w:t>
+            </w:r>
+            <w:r>
+              <w:rPr>
+                <w:rFonts w:ascii="Courier New" w:hAnsi="Courier New" w:cs="Courier New"/>
+                <w:sz w:val="20"/>
+                <w:szCs w:val="20"/>
+              </w:rPr>
+              <w:t xml:space="preserve"> tilt=</w:t>
+            </w:r>
+            <w:r>
+              <w:rPr>
+                <w:rFonts w:ascii="Courier New" w:hAnsi="Courier New" w:cs="Courier New"/>
+                <w:sz w:val="20"/>
+                <w:szCs w:val="20"/>
+              </w:rPr>
+              <w:t>"</w:t>
+            </w:r>
+            <w:r>
+              <w:rPr>
+                <w:rFonts w:ascii="Courier New" w:hAnsi="Courier New" w:cs="Courier New"/>
+                <w:sz w:val="20"/>
+                <w:szCs w:val="20"/>
+              </w:rPr>
+              <w:t>ne</w:t>
+            </w:r>
+            <w:r>
+              <w:rPr>
+                <w:rFonts w:ascii="Courier New" w:hAnsi="Courier New" w:cs="Courier New"/>
+                <w:sz w:val="20"/>
+                <w:szCs w:val="20"/>
+              </w:rPr>
+              <w:t>"</w:t>
+            </w:r>
+            <w:r>
+              <w:rPr>
+                <w:rFonts w:ascii="Courier New" w:hAnsi="Courier New" w:cs="Courier New"/>
+                <w:sz w:val="20"/>
+                <w:szCs w:val="20"/>
+              </w:rPr>
+              <w:t xml:space="preserve"> &gt;</w:t>
             </w:r>
           </w:p>
           <w:p>
@@ -3423,7 +4683,71 @@
                 <w:sz w:val="20"/>
                 <w:szCs w:val="20"/>
               </w:rPr>
-              <w:t xml:space="preserve">        &lt;episema form= “h” place= “nw” /&gt;</w:t>
+              <w:t xml:space="preserve">    &lt;episema form=</w:t>
+            </w:r>
+            <w:r>
+              <w:rPr>
+                <w:rFonts w:ascii="Courier New" w:hAnsi="Courier New" w:cs="Courier New"/>
+                <w:sz w:val="20"/>
+                <w:szCs w:val="20"/>
+              </w:rPr>
+              <w:t>"</w:t>
+            </w:r>
+            <w:r>
+              <w:rPr>
+                <w:rFonts w:ascii="Courier New" w:hAnsi="Courier New" w:cs="Courier New"/>
+                <w:sz w:val="20"/>
+                <w:szCs w:val="20"/>
+              </w:rPr>
+              <w:t>h</w:t>
+            </w:r>
+            <w:r>
+              <w:rPr>
+                <w:rFonts w:ascii="Courier New" w:hAnsi="Courier New" w:cs="Courier New"/>
+                <w:sz w:val="20"/>
+                <w:szCs w:val="20"/>
+              </w:rPr>
+              <w:t>"</w:t>
+            </w:r>
+            <w:r>
+              <w:rPr>
+                <w:rFonts w:ascii="Courier New" w:hAnsi="Courier New" w:cs="Courier New"/>
+                <w:sz w:val="20"/>
+                <w:szCs w:val="20"/>
+              </w:rPr>
+              <w:t xml:space="preserve"> place=</w:t>
+            </w:r>
+            <w:r>
+              <w:rPr>
+                <w:rFonts w:ascii="Courier New" w:hAnsi="Courier New" w:cs="Courier New"/>
+                <w:sz w:val="20"/>
+                <w:szCs w:val="20"/>
+              </w:rPr>
+              <w:t>"</w:t>
+            </w:r>
+            <w:r>
+              <w:rPr>
+                <w:rFonts w:ascii="Courier New" w:hAnsi="Courier New" w:cs="Courier New"/>
+                <w:sz w:val="20"/>
+                <w:szCs w:val="20"/>
+              </w:rPr>
+              <w:t>above-left</w:t>
+            </w:r>
+            <w:r>
+              <w:rPr>
+                <w:rFonts w:ascii="Courier New" w:hAnsi="Courier New" w:cs="Courier New"/>
+                <w:sz w:val="20"/>
+                <w:szCs w:val="20"/>
+              </w:rPr>
+              <w:t>"</w:t>
+            </w:r>
+            <w:r>
+              <w:rPr>
+                <w:rFonts w:ascii="Courier New" w:hAnsi="Courier New" w:cs="Courier New"/>
+                <w:sz w:val="20"/>
+                <w:szCs w:val="20"/>
+              </w:rPr>
+              <w:t xml:space="preserve"> /&gt;</w:t>
             </w:r>
           </w:p>
           <w:p>
@@ -3451,15 +4775,16 @@
                 <w:rFonts w:ascii="Courier New" w:hAnsi="Courier New" w:cs="Courier New"/>
                 <w:sz w:val="20"/>
                 <w:szCs w:val="20"/>
-              </w:rPr>
-            </w:pPr>
-            <w:r>
-              <w:rPr>
-                <w:rFonts w:ascii="Courier New" w:hAnsi="Courier New" w:cs="Courier New"/>
-                <w:sz w:val="20"/>
-                <w:szCs w:val="20"/>
-              </w:rPr>
-              <w:t>&lt;/neume&gt;&gt;</w:t>
+                <w:lang w:val="en-CA" w:eastAsia="zh-CN"/>
+              </w:rPr>
+            </w:pPr>
+            <w:r>
+              <w:rPr>
+                <w:rFonts w:ascii="Courier New" w:hAnsi="Courier New" w:cs="Courier New"/>
+                <w:sz w:val="20"/>
+                <w:szCs w:val="20"/>
+              </w:rPr>
+              <w:t>&lt;/neume&gt;</w:t>
             </w:r>
           </w:p>
         </w:tc>
@@ -3573,7 +4898,7 @@
                           </pic:cNvPicPr>
                         </pic:nvPicPr>
                         <pic:blipFill>
-                          <a:blip r:embed="rId20" cstate="print">
+                          <a:blip r:embed="rId17" cstate="print">
                             <a:extLst>
                               <a:ext uri="{28A0092B-C50C-407E-A947-70E740481C1C}">
                                 <a14:useLocalDpi xmlns:a14="http://schemas.microsoft.com/office/drawing/2010/main" val="0"/>
@@ -3660,7 +4985,39 @@
                 <w:sz w:val="20"/>
                 <w:szCs w:val="20"/>
               </w:rPr>
-              <w:t xml:space="preserve">  &lt;nc tilt= “se” /&gt;</w:t>
+              <w:t xml:space="preserve">  &lt;nc tilt=</w:t>
+            </w:r>
+            <w:r>
+              <w:rPr>
+                <w:rFonts w:ascii="Courier New" w:hAnsi="Courier New" w:cs="Courier New"/>
+                <w:sz w:val="20"/>
+                <w:szCs w:val="20"/>
+              </w:rPr>
+              <w:t>"</w:t>
+            </w:r>
+            <w:r>
+              <w:rPr>
+                <w:rFonts w:ascii="Courier New" w:hAnsi="Courier New" w:cs="Courier New"/>
+                <w:sz w:val="20"/>
+                <w:szCs w:val="20"/>
+              </w:rPr>
+              <w:t>se</w:t>
+            </w:r>
+            <w:r>
+              <w:rPr>
+                <w:rFonts w:ascii="Courier New" w:hAnsi="Courier New" w:cs="Courier New"/>
+                <w:sz w:val="20"/>
+                <w:szCs w:val="20"/>
+              </w:rPr>
+              <w:t>"</w:t>
+            </w:r>
+            <w:r>
+              <w:rPr>
+                <w:rFonts w:ascii="Courier New" w:hAnsi="Courier New" w:cs="Courier New"/>
+                <w:sz w:val="20"/>
+                <w:szCs w:val="20"/>
+              </w:rPr>
+              <w:t xml:space="preserve"> /&gt;</w:t>
             </w:r>
           </w:p>
           <w:p>
@@ -3678,7 +5035,71 @@
                 <w:sz w:val="20"/>
                 <w:szCs w:val="20"/>
               </w:rPr>
-              <w:t xml:space="preserve">  &lt;nc intm= “u” tilt= “ne” /&gt;</w:t>
+              <w:t xml:space="preserve">  &lt;nc intm=</w:t>
+            </w:r>
+            <w:r>
+              <w:rPr>
+                <w:rFonts w:ascii="Courier New" w:hAnsi="Courier New" w:cs="Courier New"/>
+                <w:sz w:val="20"/>
+                <w:szCs w:val="20"/>
+              </w:rPr>
+              <w:t>"</w:t>
+            </w:r>
+            <w:r>
+              <w:rPr>
+                <w:rFonts w:ascii="Courier New" w:hAnsi="Courier New" w:cs="Courier New"/>
+                <w:sz w:val="20"/>
+                <w:szCs w:val="20"/>
+              </w:rPr>
+              <w:t>u</w:t>
+            </w:r>
+            <w:r>
+              <w:rPr>
+                <w:rFonts w:ascii="Courier New" w:hAnsi="Courier New" w:cs="Courier New"/>
+                <w:sz w:val="20"/>
+                <w:szCs w:val="20"/>
+              </w:rPr>
+              <w:t>"</w:t>
+            </w:r>
+            <w:r>
+              <w:rPr>
+                <w:rFonts w:ascii="Courier New" w:hAnsi="Courier New" w:cs="Courier New"/>
+                <w:sz w:val="20"/>
+                <w:szCs w:val="20"/>
+              </w:rPr>
+              <w:t xml:space="preserve"> tilt=</w:t>
+            </w:r>
+            <w:r>
+              <w:rPr>
+                <w:rFonts w:ascii="Courier New" w:hAnsi="Courier New" w:cs="Courier New"/>
+                <w:sz w:val="20"/>
+                <w:szCs w:val="20"/>
+              </w:rPr>
+              <w:t>"</w:t>
+            </w:r>
+            <w:r>
+              <w:rPr>
+                <w:rFonts w:ascii="Courier New" w:hAnsi="Courier New" w:cs="Courier New"/>
+                <w:sz w:val="20"/>
+                <w:szCs w:val="20"/>
+              </w:rPr>
+              <w:t>ne</w:t>
+            </w:r>
+            <w:r>
+              <w:rPr>
+                <w:rFonts w:ascii="Courier New" w:hAnsi="Courier New" w:cs="Courier New"/>
+                <w:sz w:val="20"/>
+                <w:szCs w:val="20"/>
+              </w:rPr>
+              <w:t>"</w:t>
+            </w:r>
+            <w:r>
+              <w:rPr>
+                <w:rFonts w:ascii="Courier New" w:hAnsi="Courier New" w:cs="Courier New"/>
+                <w:sz w:val="20"/>
+                <w:szCs w:val="20"/>
+              </w:rPr>
+              <w:t xml:space="preserve"> /&gt;</w:t>
             </w:r>
           </w:p>
           <w:p>
@@ -3792,6 +5213,7 @@
                 <w:sz w:val="20"/>
                 <w:szCs w:val="20"/>
               </w:rPr>
+              <w:lastRenderedPageBreak/>
               <w:drawing>
                 <wp:inline distT="0" distB="0" distL="0" distR="0" wp14:anchorId="2D4653AC" wp14:editId="415F0963">
                   <wp:extent cx="514350" cy="419100"/>
@@ -3810,7 +5232,7 @@
                           </pic:cNvPicPr>
                         </pic:nvPicPr>
                         <pic:blipFill>
-                          <a:blip r:embed="rId21" cstate="print">
+                          <a:blip r:embed="rId18" cstate="print">
                             <a:extLst>
                               <a:ext uri="{28A0092B-C50C-407E-A947-70E740481C1C}">
                                 <a14:useLocalDpi xmlns:a14="http://schemas.microsoft.com/office/drawing/2010/main" val="0"/>
@@ -3897,7 +5319,39 @@
                 <w:sz w:val="20"/>
                 <w:szCs w:val="20"/>
               </w:rPr>
-              <w:t xml:space="preserve">  &lt;nc tilt= “se” /&gt;</w:t>
+              <w:t xml:space="preserve">  &lt;nc tilt=</w:t>
+            </w:r>
+            <w:r>
+              <w:rPr>
+                <w:rFonts w:ascii="Courier New" w:hAnsi="Courier New" w:cs="Courier New"/>
+                <w:sz w:val="20"/>
+                <w:szCs w:val="20"/>
+              </w:rPr>
+              <w:t>"</w:t>
+            </w:r>
+            <w:r>
+              <w:rPr>
+                <w:rFonts w:ascii="Courier New" w:hAnsi="Courier New" w:cs="Courier New"/>
+                <w:sz w:val="20"/>
+                <w:szCs w:val="20"/>
+              </w:rPr>
+              <w:t>se</w:t>
+            </w:r>
+            <w:r>
+              <w:rPr>
+                <w:rFonts w:ascii="Courier New" w:hAnsi="Courier New" w:cs="Courier New"/>
+                <w:sz w:val="20"/>
+                <w:szCs w:val="20"/>
+              </w:rPr>
+              <w:t>"</w:t>
+            </w:r>
+            <w:r>
+              <w:rPr>
+                <w:rFonts w:ascii="Courier New" w:hAnsi="Courier New" w:cs="Courier New"/>
+                <w:sz w:val="20"/>
+                <w:szCs w:val="20"/>
+              </w:rPr>
+              <w:t xml:space="preserve"> /&gt;</w:t>
             </w:r>
           </w:p>
           <w:p>
@@ -3915,7 +5369,103 @@
                 <w:sz w:val="20"/>
                 <w:szCs w:val="20"/>
               </w:rPr>
-              <w:t xml:space="preserve">  &lt;nc intm= “u” rel_len= “l” tilt= “ne” &gt;</w:t>
+              <w:t xml:space="preserve">  &lt;nc intm=</w:t>
+            </w:r>
+            <w:r>
+              <w:rPr>
+                <w:rFonts w:ascii="Courier New" w:hAnsi="Courier New" w:cs="Courier New"/>
+                <w:sz w:val="20"/>
+                <w:szCs w:val="20"/>
+              </w:rPr>
+              <w:t>"</w:t>
+            </w:r>
+            <w:r>
+              <w:rPr>
+                <w:rFonts w:ascii="Courier New" w:hAnsi="Courier New" w:cs="Courier New"/>
+                <w:sz w:val="20"/>
+                <w:szCs w:val="20"/>
+              </w:rPr>
+              <w:t>u</w:t>
+            </w:r>
+            <w:r>
+              <w:rPr>
+                <w:rFonts w:ascii="Courier New" w:hAnsi="Courier New" w:cs="Courier New"/>
+                <w:sz w:val="20"/>
+                <w:szCs w:val="20"/>
+              </w:rPr>
+              <w:t>"</w:t>
+            </w:r>
+            <w:r>
+              <w:rPr>
+                <w:rFonts w:ascii="Courier New" w:hAnsi="Courier New" w:cs="Courier New"/>
+                <w:sz w:val="20"/>
+                <w:szCs w:val="20"/>
+              </w:rPr>
+              <w:t xml:space="preserve"> rellen=</w:t>
+            </w:r>
+            <w:r>
+              <w:rPr>
+                <w:rFonts w:ascii="Courier New" w:hAnsi="Courier New" w:cs="Courier New"/>
+                <w:sz w:val="20"/>
+                <w:szCs w:val="20"/>
+              </w:rPr>
+              <w:t>"</w:t>
+            </w:r>
+            <w:r>
+              <w:rPr>
+                <w:rFonts w:ascii="Courier New" w:hAnsi="Courier New" w:cs="Courier New"/>
+                <w:sz w:val="20"/>
+                <w:szCs w:val="20"/>
+              </w:rPr>
+              <w:t>l</w:t>
+            </w:r>
+            <w:r>
+              <w:rPr>
+                <w:rFonts w:ascii="Courier New" w:hAnsi="Courier New" w:cs="Courier New"/>
+                <w:sz w:val="20"/>
+                <w:szCs w:val="20"/>
+              </w:rPr>
+              <w:t>"</w:t>
+            </w:r>
+            <w:r>
+              <w:rPr>
+                <w:rFonts w:ascii="Courier New" w:hAnsi="Courier New" w:cs="Courier New"/>
+                <w:sz w:val="20"/>
+                <w:szCs w:val="20"/>
+              </w:rPr>
+              <w:t xml:space="preserve"> tilt=</w:t>
+            </w:r>
+            <w:r>
+              <w:rPr>
+                <w:rFonts w:ascii="Courier New" w:hAnsi="Courier New" w:cs="Courier New"/>
+                <w:sz w:val="20"/>
+                <w:szCs w:val="20"/>
+              </w:rPr>
+              <w:t>"</w:t>
+            </w:r>
+            <w:r>
+              <w:rPr>
+                <w:rFonts w:ascii="Courier New" w:hAnsi="Courier New" w:cs="Courier New"/>
+                <w:sz w:val="20"/>
+                <w:szCs w:val="20"/>
+              </w:rPr>
+              <w:t>ne</w:t>
+            </w:r>
+            <w:r>
+              <w:rPr>
+                <w:rFonts w:ascii="Courier New" w:hAnsi="Courier New" w:cs="Courier New"/>
+                <w:sz w:val="20"/>
+                <w:szCs w:val="20"/>
+              </w:rPr>
+              <w:t>"</w:t>
+            </w:r>
+            <w:r>
+              <w:rPr>
+                <w:rFonts w:ascii="Courier New" w:hAnsi="Courier New" w:cs="Courier New"/>
+                <w:sz w:val="20"/>
+                <w:szCs w:val="20"/>
+              </w:rPr>
+              <w:t xml:space="preserve"> &gt;</w:t>
             </w:r>
           </w:p>
           <w:p>
@@ -3934,7 +5484,7 @@
                 <w:sz w:val="20"/>
                 <w:szCs w:val="20"/>
               </w:rPr>
-              <w:t xml:space="preserve">     </w:t>
+              <w:t xml:space="preserve">    </w:t>
             </w:r>
             <w:r>
               <w:rPr>
@@ -3943,7 +5493,79 @@
                 <w:szCs w:val="20"/>
                 <w:lang w:val="pt-PT"/>
               </w:rPr>
-              <w:t>&lt;episema form= “h” place= “n” /&gt;</w:t>
+              <w:t>&lt;episema form=</w:t>
+            </w:r>
+            <w:r>
+              <w:rPr>
+                <w:rFonts w:ascii="Courier New" w:hAnsi="Courier New" w:cs="Courier New"/>
+                <w:sz w:val="20"/>
+                <w:szCs w:val="20"/>
+                <w:lang w:val="pt-PT"/>
+              </w:rPr>
+              <w:t>"</w:t>
+            </w:r>
+            <w:r>
+              <w:rPr>
+                <w:rFonts w:ascii="Courier New" w:hAnsi="Courier New" w:cs="Courier New"/>
+                <w:sz w:val="20"/>
+                <w:szCs w:val="20"/>
+                <w:lang w:val="pt-PT"/>
+              </w:rPr>
+              <w:t>h</w:t>
+            </w:r>
+            <w:r>
+              <w:rPr>
+                <w:rFonts w:ascii="Courier New" w:hAnsi="Courier New" w:cs="Courier New"/>
+                <w:sz w:val="20"/>
+                <w:szCs w:val="20"/>
+                <w:lang w:val="pt-PT"/>
+              </w:rPr>
+              <w:t>"</w:t>
+            </w:r>
+            <w:r>
+              <w:rPr>
+                <w:rFonts w:ascii="Courier New" w:hAnsi="Courier New" w:cs="Courier New"/>
+                <w:sz w:val="20"/>
+                <w:szCs w:val="20"/>
+                <w:lang w:val="pt-PT"/>
+              </w:rPr>
+              <w:t xml:space="preserve"> place=</w:t>
+            </w:r>
+            <w:r>
+              <w:rPr>
+                <w:rFonts w:ascii="Courier New" w:hAnsi="Courier New" w:cs="Courier New"/>
+                <w:sz w:val="20"/>
+                <w:szCs w:val="20"/>
+                <w:lang w:val="pt-PT"/>
+              </w:rPr>
+              <w:t>"</w:t>
+            </w:r>
+            <w:r>
+              <w:rPr>
+                <w:rFonts w:ascii="Courier New" w:hAnsi="Courier New" w:cs="Courier New"/>
+                <w:sz w:val="20"/>
+                <w:szCs w:val="20"/>
+                <w:lang w:val="pt-PT"/>
+              </w:rPr>
+              <w:t>above</w:t>
+            </w:r>
+            <w:r>
+              <w:rPr>
+                <w:rFonts w:ascii="Courier New" w:hAnsi="Courier New" w:cs="Courier New"/>
+                <w:sz w:val="20"/>
+                <w:szCs w:val="20"/>
+                <w:lang w:val="pt-PT"/>
+              </w:rPr>
+              <w:t>"</w:t>
+            </w:r>
+            <w:r>
+              <w:rPr>
+                <w:rFonts w:ascii="Courier New" w:hAnsi="Courier New" w:cs="Courier New"/>
+                <w:sz w:val="20"/>
+                <w:szCs w:val="20"/>
+                <w:lang w:val="pt-PT"/>
+              </w:rPr>
+              <w:t xml:space="preserve"> /&gt;</w:t>
             </w:r>
           </w:p>
           <w:p>
@@ -4081,7 +5703,6 @@
                 <w:rFonts w:ascii="Courier New" w:hAnsi="Courier New" w:cs="Courier New"/>
                 <w:noProof/>
               </w:rPr>
-              <w:lastRenderedPageBreak/>
               <w:drawing>
                 <wp:inline distT="0" distB="0" distL="0" distR="0" wp14:anchorId="7E04B736" wp14:editId="6B373E54">
                   <wp:extent cx="304800" cy="508000"/>
@@ -4100,7 +5721,7 @@
                           </pic:cNvPicPr>
                         </pic:nvPicPr>
                         <pic:blipFill>
-                          <a:blip r:embed="rId22" cstate="print">
+                          <a:blip r:embed="rId19" cstate="print">
                             <a:extLst>
                               <a:ext uri="{28A0092B-C50C-407E-A947-70E740481C1C}">
                                 <a14:useLocalDpi xmlns:a14="http://schemas.microsoft.com/office/drawing/2010/main" val="0"/>
@@ -4185,7 +5806,39 @@
                 <w:sz w:val="20"/>
                 <w:szCs w:val="20"/>
               </w:rPr>
-              <w:t xml:space="preserve">   &lt;nc s-shaped= “w” /&gt;</w:t>
+              <w:t xml:space="preserve">   &lt;nc s-shape=</w:t>
+            </w:r>
+            <w:r>
+              <w:rPr>
+                <w:rFonts w:ascii="Courier New" w:hAnsi="Courier New" w:cs="Courier New"/>
+                <w:sz w:val="20"/>
+                <w:szCs w:val="20"/>
+              </w:rPr>
+              <w:t>"</w:t>
+            </w:r>
+            <w:r>
+              <w:rPr>
+                <w:rFonts w:ascii="Courier New" w:hAnsi="Courier New" w:cs="Courier New"/>
+                <w:sz w:val="20"/>
+                <w:szCs w:val="20"/>
+              </w:rPr>
+              <w:t>w</w:t>
+            </w:r>
+            <w:r>
+              <w:rPr>
+                <w:rFonts w:ascii="Courier New" w:hAnsi="Courier New" w:cs="Courier New"/>
+                <w:sz w:val="20"/>
+                <w:szCs w:val="20"/>
+              </w:rPr>
+              <w:t>"</w:t>
+            </w:r>
+            <w:r>
+              <w:rPr>
+                <w:rFonts w:ascii="Courier New" w:hAnsi="Courier New" w:cs="Courier New"/>
+                <w:sz w:val="20"/>
+                <w:szCs w:val="20"/>
+              </w:rPr>
+              <w:t xml:space="preserve"> /&gt;</w:t>
             </w:r>
           </w:p>
           <w:p>
@@ -4203,7 +5856,71 @@
                 <w:sz w:val="20"/>
                 <w:szCs w:val="20"/>
               </w:rPr>
-              <w:t xml:space="preserve">   &lt;nc  intm= “u” tilt= “ne” /&gt;</w:t>
+              <w:t xml:space="preserve">   &lt;nc intm=</w:t>
+            </w:r>
+            <w:r>
+              <w:rPr>
+                <w:rFonts w:ascii="Courier New" w:hAnsi="Courier New" w:cs="Courier New"/>
+                <w:sz w:val="20"/>
+                <w:szCs w:val="20"/>
+              </w:rPr>
+              <w:t>"</w:t>
+            </w:r>
+            <w:r>
+              <w:rPr>
+                <w:rFonts w:ascii="Courier New" w:hAnsi="Courier New" w:cs="Courier New"/>
+                <w:sz w:val="20"/>
+                <w:szCs w:val="20"/>
+              </w:rPr>
+              <w:t>u</w:t>
+            </w:r>
+            <w:r>
+              <w:rPr>
+                <w:rFonts w:ascii="Courier New" w:hAnsi="Courier New" w:cs="Courier New"/>
+                <w:sz w:val="20"/>
+                <w:szCs w:val="20"/>
+              </w:rPr>
+              <w:t>"</w:t>
+            </w:r>
+            <w:r>
+              <w:rPr>
+                <w:rFonts w:ascii="Courier New" w:hAnsi="Courier New" w:cs="Courier New"/>
+                <w:sz w:val="20"/>
+                <w:szCs w:val="20"/>
+              </w:rPr>
+              <w:t xml:space="preserve"> tilt=</w:t>
+            </w:r>
+            <w:r>
+              <w:rPr>
+                <w:rFonts w:ascii="Courier New" w:hAnsi="Courier New" w:cs="Courier New"/>
+                <w:sz w:val="20"/>
+                <w:szCs w:val="20"/>
+              </w:rPr>
+              <w:t>"</w:t>
+            </w:r>
+            <w:r>
+              <w:rPr>
+                <w:rFonts w:ascii="Courier New" w:hAnsi="Courier New" w:cs="Courier New"/>
+                <w:sz w:val="20"/>
+                <w:szCs w:val="20"/>
+              </w:rPr>
+              <w:t>ne</w:t>
+            </w:r>
+            <w:r>
+              <w:rPr>
+                <w:rFonts w:ascii="Courier New" w:hAnsi="Courier New" w:cs="Courier New"/>
+                <w:sz w:val="20"/>
+                <w:szCs w:val="20"/>
+              </w:rPr>
+              <w:t>"</w:t>
+            </w:r>
+            <w:r>
+              <w:rPr>
+                <w:rFonts w:ascii="Courier New" w:hAnsi="Courier New" w:cs="Courier New"/>
+                <w:sz w:val="20"/>
+                <w:szCs w:val="20"/>
+              </w:rPr>
+              <w:t xml:space="preserve"> /&gt;</w:t>
             </w:r>
           </w:p>
           <w:p>
@@ -4337,7 +6054,7 @@
                           </pic:cNvPicPr>
                         </pic:nvPicPr>
                         <pic:blipFill>
-                          <a:blip r:embed="rId23">
+                          <a:blip r:embed="rId20">
                             <a:extLst>
                               <a:ext uri="{28A0092B-C50C-407E-A947-70E740481C1C}">
                                 <a14:useLocalDpi xmlns:a14="http://schemas.microsoft.com/office/drawing/2010/main" val="0"/>
@@ -4427,7 +6144,39 @@
                 <w:sz w:val="20"/>
                 <w:szCs w:val="20"/>
               </w:rPr>
-              <w:t xml:space="preserve">   &lt;oriscus s-shaped= “w” /&gt;</w:t>
+              <w:t xml:space="preserve">  &lt;nc s-shape=</w:t>
+            </w:r>
+            <w:r>
+              <w:rPr>
+                <w:rFonts w:ascii="Courier New" w:hAnsi="Courier New" w:cs="Courier New"/>
+                <w:sz w:val="20"/>
+                <w:szCs w:val="20"/>
+              </w:rPr>
+              <w:t>"</w:t>
+            </w:r>
+            <w:r>
+              <w:rPr>
+                <w:rFonts w:ascii="Courier New" w:hAnsi="Courier New" w:cs="Courier New"/>
+                <w:sz w:val="20"/>
+                <w:szCs w:val="20"/>
+              </w:rPr>
+              <w:t>w</w:t>
+            </w:r>
+            <w:r>
+              <w:rPr>
+                <w:rFonts w:ascii="Courier New" w:hAnsi="Courier New" w:cs="Courier New"/>
+                <w:sz w:val="20"/>
+                <w:szCs w:val="20"/>
+              </w:rPr>
+              <w:t>"</w:t>
+            </w:r>
+            <w:r>
+              <w:rPr>
+                <w:rFonts w:ascii="Courier New" w:hAnsi="Courier New" w:cs="Courier New"/>
+                <w:sz w:val="20"/>
+                <w:szCs w:val="20"/>
+              </w:rPr>
+              <w:t>&gt;</w:t>
             </w:r>
           </w:p>
           <w:p>
@@ -4437,6 +6186,50 @@
                 <w:rFonts w:ascii="Courier New" w:hAnsi="Courier New" w:cs="Courier New"/>
                 <w:sz w:val="20"/>
                 <w:szCs w:val="20"/>
+              </w:rPr>
+            </w:pPr>
+            <w:r>
+              <w:rPr>
+                <w:rFonts w:ascii="Courier New" w:hAnsi="Courier New" w:cs="Courier New"/>
+                <w:sz w:val="20"/>
+                <w:szCs w:val="20"/>
+              </w:rPr>
+              <w:t xml:space="preserve">    </w:t>
+            </w:r>
+            <w:r>
+              <w:rPr>
+                <w:rFonts w:ascii="Courier New" w:hAnsi="Courier New" w:cs="Courier New"/>
+                <w:sz w:val="20"/>
+                <w:szCs w:val="20"/>
+              </w:rPr>
+              <w:t>&lt;oriscus /&gt;</w:t>
+            </w:r>
+          </w:p>
+          <w:p>
+            <w:pPr>
+              <w:ind w:right="34"/>
+              <w:rPr>
+                <w:rFonts w:ascii="Courier New" w:hAnsi="Courier New" w:cs="Courier New"/>
+                <w:sz w:val="20"/>
+                <w:szCs w:val="20"/>
+              </w:rPr>
+            </w:pPr>
+            <w:r>
+              <w:rPr>
+                <w:rFonts w:ascii="Courier New" w:hAnsi="Courier New" w:cs="Courier New"/>
+                <w:sz w:val="20"/>
+                <w:szCs w:val="20"/>
+              </w:rPr>
+              <w:t xml:space="preserve">  &lt;/nc&gt;</w:t>
+            </w:r>
+          </w:p>
+          <w:p>
+            <w:pPr>
+              <w:ind w:right="34"/>
+              <w:rPr>
+                <w:rFonts w:ascii="Courier New" w:hAnsi="Courier New" w:cs="Courier New"/>
+                <w:sz w:val="20"/>
+                <w:szCs w:val="20"/>
                 <w:lang w:val="pt-PT"/>
               </w:rPr>
             </w:pPr>
@@ -4445,9 +6238,9 @@
                 <w:rFonts w:ascii="Courier New" w:hAnsi="Courier New" w:cs="Courier New"/>
                 <w:sz w:val="20"/>
                 <w:szCs w:val="20"/>
-                <w:lang w:val="en-GB"/>
-              </w:rPr>
-              <w:t xml:space="preserve">   </w:t>
+                <w:lang w:val="fr-CA"/>
+              </w:rPr>
+              <w:t xml:space="preserve">  </w:t>
             </w:r>
             <w:r>
               <w:rPr>
@@ -4456,7 +6249,88 @@
                 <w:szCs w:val="20"/>
                 <w:lang w:val="pt-PT"/>
               </w:rPr>
-              <w:t xml:space="preserve">&lt;nc tilt= “se” intm= “n”&gt; </w:t>
+              <w:t>&lt;nc tilt=</w:t>
+            </w:r>
+            <w:r>
+              <w:rPr>
+                <w:rFonts w:ascii="Courier New" w:hAnsi="Courier New" w:cs="Courier New"/>
+                <w:sz w:val="20"/>
+                <w:szCs w:val="20"/>
+                <w:lang w:val="pt-PT"/>
+              </w:rPr>
+              <w:t>"</w:t>
+            </w:r>
+            <w:r>
+              <w:rPr>
+                <w:rFonts w:ascii="Courier New" w:hAnsi="Courier New" w:cs="Courier New"/>
+                <w:sz w:val="20"/>
+                <w:szCs w:val="20"/>
+                <w:lang w:val="pt-PT"/>
+              </w:rPr>
+              <w:t>se</w:t>
+            </w:r>
+            <w:r>
+              <w:rPr>
+                <w:rFonts w:ascii="Courier New" w:hAnsi="Courier New" w:cs="Courier New"/>
+                <w:sz w:val="20"/>
+                <w:szCs w:val="20"/>
+                <w:lang w:val="pt-PT"/>
+              </w:rPr>
+              <w:t>"</w:t>
+            </w:r>
+            <w:r>
+              <w:rPr>
+                <w:rFonts w:ascii="Courier New" w:hAnsi="Courier New" w:cs="Courier New"/>
+                <w:sz w:val="20"/>
+                <w:szCs w:val="20"/>
+                <w:lang w:val="pt-PT"/>
+              </w:rPr>
+              <w:t xml:space="preserve"> intm=</w:t>
+            </w:r>
+            <w:r>
+              <w:rPr>
+                <w:rFonts w:ascii="Courier New" w:hAnsi="Courier New" w:cs="Courier New"/>
+                <w:sz w:val="20"/>
+                <w:szCs w:val="20"/>
+                <w:lang w:val="pt-PT"/>
+              </w:rPr>
+              <w:t>"</w:t>
+            </w:r>
+            <w:r>
+              <w:rPr>
+                <w:rFonts w:ascii="Courier New" w:hAnsi="Courier New" w:cs="Courier New"/>
+                <w:sz w:val="20"/>
+                <w:szCs w:val="20"/>
+                <w:lang w:val="pt-PT"/>
+              </w:rPr>
+              <w:t>n</w:t>
+            </w:r>
+            <w:r>
+              <w:rPr>
+                <w:rFonts w:ascii="Courier New" w:hAnsi="Courier New" w:cs="Courier New"/>
+                <w:sz w:val="20"/>
+                <w:szCs w:val="20"/>
+                <w:lang w:val="pt-PT"/>
+              </w:rPr>
+              <w:t>"</w:t>
+            </w:r>
+            <w:r>
+              <w:rPr>
+                <w:rFonts w:ascii="Courier New" w:hAnsi="Courier New" w:cs="Courier New"/>
+                <w:sz w:val="20"/>
+                <w:szCs w:val="20"/>
+                <w:lang w:val="pt-PT"/>
+              </w:rPr>
+              <w:t xml:space="preserve"> /</w:t>
+            </w:r>
+            <w:r>
+              <w:rPr>
+                <w:rFonts w:ascii="Courier New" w:hAnsi="Courier New" w:cs="Courier New"/>
+                <w:sz w:val="20"/>
+                <w:szCs w:val="20"/>
+                <w:lang w:val="pt-PT"/>
+              </w:rPr>
+              <w:t xml:space="preserve">&gt; </w:t>
             </w:r>
           </w:p>
           <w:p>
@@ -4466,77 +6340,143 @@
                 <w:rFonts w:ascii="Courier New" w:hAnsi="Courier New" w:cs="Courier New"/>
                 <w:sz w:val="20"/>
                 <w:szCs w:val="20"/>
-                <w:lang w:val="en-GB"/>
-              </w:rPr>
-            </w:pPr>
-            <w:r>
-              <w:rPr>
-                <w:rFonts w:ascii="Courier New" w:hAnsi="Courier New" w:cs="Courier New"/>
-                <w:sz w:val="20"/>
-                <w:szCs w:val="20"/>
-                <w:lang w:val="en-GB"/>
-              </w:rPr>
-              <w:t>&lt;</w:t>
-            </w:r>
-            <w:proofErr w:type="spellStart"/>
-            <w:r>
-              <w:rPr>
-                <w:rFonts w:ascii="Courier New" w:hAnsi="Courier New" w:cs="Courier New"/>
-                <w:sz w:val="20"/>
-                <w:szCs w:val="20"/>
-                <w:lang w:val="en-GB"/>
-              </w:rPr>
-              <w:t>nc</w:t>
-            </w:r>
-            <w:proofErr w:type="spellEnd"/>
-            <w:r>
-              <w:rPr>
-                <w:rFonts w:ascii="Courier New" w:hAnsi="Courier New" w:cs="Courier New"/>
-                <w:sz w:val="20"/>
-                <w:szCs w:val="20"/>
-                <w:lang w:val="en-GB"/>
-              </w:rPr>
-              <w:t xml:space="preserve"> tilt= “ne” </w:t>
-            </w:r>
-            <w:proofErr w:type="spellStart"/>
-            <w:r>
-              <w:rPr>
-                <w:rFonts w:ascii="Courier New" w:hAnsi="Courier New" w:cs="Courier New"/>
-                <w:sz w:val="20"/>
-                <w:szCs w:val="20"/>
-                <w:lang w:val="en-GB"/>
-              </w:rPr>
-              <w:t>rel_len</w:t>
-            </w:r>
-            <w:proofErr w:type="spellEnd"/>
-            <w:r>
-              <w:rPr>
-                <w:rFonts w:ascii="Courier New" w:hAnsi="Courier New" w:cs="Courier New"/>
-                <w:sz w:val="20"/>
-                <w:szCs w:val="20"/>
-                <w:lang w:val="en-GB"/>
-              </w:rPr>
-              <w:t xml:space="preserve">= “l” </w:t>
-            </w:r>
-            <w:proofErr w:type="spellStart"/>
-            <w:r>
-              <w:rPr>
-                <w:rFonts w:ascii="Courier New" w:hAnsi="Courier New" w:cs="Courier New"/>
-                <w:sz w:val="20"/>
-                <w:szCs w:val="20"/>
-                <w:lang w:val="en-GB"/>
-              </w:rPr>
-              <w:t>intm</w:t>
-            </w:r>
-            <w:proofErr w:type="spellEnd"/>
-            <w:r>
-              <w:rPr>
-                <w:rFonts w:ascii="Courier New" w:hAnsi="Courier New" w:cs="Courier New"/>
-                <w:sz w:val="20"/>
-                <w:szCs w:val="20"/>
-                <w:lang w:val="en-GB"/>
-              </w:rPr>
-              <w:t>= “u”/&gt;</w:t>
+                <w:lang w:val="fr-CA"/>
+              </w:rPr>
+            </w:pPr>
+            <w:r>
+              <w:rPr>
+                <w:rFonts w:ascii="Courier New" w:hAnsi="Courier New" w:cs="Courier New"/>
+                <w:sz w:val="20"/>
+                <w:szCs w:val="20"/>
+                <w:lang w:val="fr-CA"/>
+              </w:rPr>
+              <w:t xml:space="preserve">  </w:t>
+            </w:r>
+            <w:r>
+              <w:rPr>
+                <w:rFonts w:ascii="Courier New" w:hAnsi="Courier New" w:cs="Courier New"/>
+                <w:sz w:val="20"/>
+                <w:szCs w:val="20"/>
+                <w:lang w:val="fr-CA"/>
+              </w:rPr>
+              <w:t>&lt;nc tilt=</w:t>
+            </w:r>
+            <w:r>
+              <w:rPr>
+                <w:rFonts w:ascii="Courier New" w:hAnsi="Courier New" w:cs="Courier New"/>
+                <w:sz w:val="20"/>
+                <w:szCs w:val="20"/>
+                <w:lang w:val="fr-CA"/>
+              </w:rPr>
+              <w:t>"</w:t>
+            </w:r>
+            <w:r>
+              <w:rPr>
+                <w:rFonts w:ascii="Courier New" w:hAnsi="Courier New" w:cs="Courier New"/>
+                <w:sz w:val="20"/>
+                <w:szCs w:val="20"/>
+                <w:lang w:val="fr-CA"/>
+              </w:rPr>
+              <w:t>ne</w:t>
+            </w:r>
+            <w:r>
+              <w:rPr>
+                <w:rFonts w:ascii="Courier New" w:hAnsi="Courier New" w:cs="Courier New"/>
+                <w:sz w:val="20"/>
+                <w:szCs w:val="20"/>
+                <w:lang w:val="fr-CA"/>
+              </w:rPr>
+              <w:t>"</w:t>
+            </w:r>
+            <w:r>
+              <w:rPr>
+                <w:rFonts w:ascii="Courier New" w:hAnsi="Courier New" w:cs="Courier New"/>
+                <w:sz w:val="20"/>
+                <w:szCs w:val="20"/>
+                <w:lang w:val="fr-CA"/>
+              </w:rPr>
+              <w:t xml:space="preserve"> rellen=</w:t>
+            </w:r>
+            <w:r>
+              <w:rPr>
+                <w:rFonts w:ascii="Courier New" w:hAnsi="Courier New" w:cs="Courier New"/>
+                <w:sz w:val="20"/>
+                <w:szCs w:val="20"/>
+                <w:lang w:val="fr-CA"/>
+              </w:rPr>
+              <w:t>"</w:t>
+            </w:r>
+            <w:r>
+              <w:rPr>
+                <w:rFonts w:ascii="Courier New" w:hAnsi="Courier New" w:cs="Courier New"/>
+                <w:sz w:val="20"/>
+                <w:szCs w:val="20"/>
+                <w:lang w:val="fr-CA"/>
+              </w:rPr>
+              <w:t>l</w:t>
+            </w:r>
+            <w:r>
+              <w:rPr>
+                <w:rFonts w:ascii="Courier New" w:hAnsi="Courier New" w:cs="Courier New"/>
+                <w:sz w:val="20"/>
+                <w:szCs w:val="20"/>
+                <w:lang w:val="fr-CA"/>
+              </w:rPr>
+              <w:t>"</w:t>
+            </w:r>
+            <w:r>
+              <w:rPr>
+                <w:rFonts w:ascii="Courier New" w:hAnsi="Courier New" w:cs="Courier New"/>
+                <w:sz w:val="20"/>
+                <w:szCs w:val="20"/>
+                <w:lang w:val="fr-CA"/>
+              </w:rPr>
+              <w:t xml:space="preserve"> intm=</w:t>
+            </w:r>
+            <w:r>
+              <w:rPr>
+                <w:rFonts w:ascii="Courier New" w:hAnsi="Courier New" w:cs="Courier New"/>
+                <w:sz w:val="20"/>
+                <w:szCs w:val="20"/>
+                <w:lang w:val="fr-CA"/>
+              </w:rPr>
+              <w:t>"</w:t>
+            </w:r>
+            <w:r>
+              <w:rPr>
+                <w:rFonts w:ascii="Courier New" w:hAnsi="Courier New" w:cs="Courier New"/>
+                <w:sz w:val="20"/>
+                <w:szCs w:val="20"/>
+                <w:lang w:val="fr-CA"/>
+              </w:rPr>
+              <w:t>u</w:t>
+            </w:r>
+            <w:r>
+              <w:rPr>
+                <w:rFonts w:ascii="Courier New" w:hAnsi="Courier New" w:cs="Courier New"/>
+                <w:sz w:val="20"/>
+                <w:szCs w:val="20"/>
+                <w:lang w:val="fr-CA"/>
+              </w:rPr>
+              <w:t>"</w:t>
+            </w:r>
+            <w:r>
+              <w:rPr>
+                <w:rFonts w:ascii="Courier New" w:hAnsi="Courier New" w:cs="Courier New"/>
+                <w:sz w:val="20"/>
+                <w:szCs w:val="20"/>
+                <w:lang w:val="fr-CA"/>
+              </w:rPr>
+              <w:t xml:space="preserve"> </w:t>
+            </w:r>
+            <w:r>
+              <w:rPr>
+                <w:rFonts w:ascii="Courier New" w:hAnsi="Courier New" w:cs="Courier New"/>
+                <w:sz w:val="20"/>
+                <w:szCs w:val="20"/>
+                <w:lang w:val="fr-CA"/>
+              </w:rPr>
+              <w:t>/&gt;</w:t>
             </w:r>
           </w:p>
           <w:p>
@@ -4546,7 +6486,7 @@
                 <w:rFonts w:ascii="Courier New" w:hAnsi="Courier New" w:cs="Courier New"/>
                 <w:sz w:val="20"/>
                 <w:szCs w:val="20"/>
-                <w:lang w:val="en-US"/>
+                <w:lang w:val="fr-CA"/>
               </w:rPr>
             </w:pPr>
             <w:r>
@@ -4712,7 +6652,7 @@
                           </pic:cNvPicPr>
                         </pic:nvPicPr>
                         <pic:blipFill>
-                          <a:blip r:embed="rId24" cstate="print">
+                          <a:blip r:embed="rId21" cstate="print">
                             <a:extLst>
                               <a:ext uri="{28A0092B-C50C-407E-A947-70E740481C1C}">
                                 <a14:useLocalDpi xmlns:a14="http://schemas.microsoft.com/office/drawing/2010/main" val="0"/>
@@ -4795,7 +6735,39 @@
                 <w:sz w:val="20"/>
                 <w:szCs w:val="20"/>
               </w:rPr>
-              <w:t xml:space="preserve">      &lt;nc s-shaped= “w” /&gt;</w:t>
+              <w:t xml:space="preserve">  &lt;nc s-shape=</w:t>
+            </w:r>
+            <w:r>
+              <w:rPr>
+                <w:rFonts w:ascii="Courier New" w:hAnsi="Courier New" w:cs="Courier New"/>
+                <w:sz w:val="20"/>
+                <w:szCs w:val="20"/>
+              </w:rPr>
+              <w:t>"</w:t>
+            </w:r>
+            <w:r>
+              <w:rPr>
+                <w:rFonts w:ascii="Courier New" w:hAnsi="Courier New" w:cs="Courier New"/>
+                <w:sz w:val="20"/>
+                <w:szCs w:val="20"/>
+              </w:rPr>
+              <w:t>w</w:t>
+            </w:r>
+            <w:r>
+              <w:rPr>
+                <w:rFonts w:ascii="Courier New" w:hAnsi="Courier New" w:cs="Courier New"/>
+                <w:sz w:val="20"/>
+                <w:szCs w:val="20"/>
+              </w:rPr>
+              <w:t>"</w:t>
+            </w:r>
+            <w:r>
+              <w:rPr>
+                <w:rFonts w:ascii="Courier New" w:hAnsi="Courier New" w:cs="Courier New"/>
+                <w:sz w:val="20"/>
+                <w:szCs w:val="20"/>
+              </w:rPr>
+              <w:t xml:space="preserve"> /&gt;</w:t>
             </w:r>
           </w:p>
           <w:p>
@@ -4813,7 +6785,103 @@
                 <w:sz w:val="20"/>
                 <w:szCs w:val="20"/>
               </w:rPr>
-              <w:t xml:space="preserve">      &lt;nc intm= “u” rel_len= “l” tilt= “ne” &gt;</w:t>
+              <w:t xml:space="preserve">  &lt;nc intm=</w:t>
+            </w:r>
+            <w:r>
+              <w:rPr>
+                <w:rFonts w:ascii="Courier New" w:hAnsi="Courier New" w:cs="Courier New"/>
+                <w:sz w:val="20"/>
+                <w:szCs w:val="20"/>
+              </w:rPr>
+              <w:t>"</w:t>
+            </w:r>
+            <w:r>
+              <w:rPr>
+                <w:rFonts w:ascii="Courier New" w:hAnsi="Courier New" w:cs="Courier New"/>
+                <w:sz w:val="20"/>
+                <w:szCs w:val="20"/>
+              </w:rPr>
+              <w:t>u</w:t>
+            </w:r>
+            <w:r>
+              <w:rPr>
+                <w:rFonts w:ascii="Courier New" w:hAnsi="Courier New" w:cs="Courier New"/>
+                <w:sz w:val="20"/>
+                <w:szCs w:val="20"/>
+              </w:rPr>
+              <w:t>"</w:t>
+            </w:r>
+            <w:r>
+              <w:rPr>
+                <w:rFonts w:ascii="Courier New" w:hAnsi="Courier New" w:cs="Courier New"/>
+                <w:sz w:val="20"/>
+                <w:szCs w:val="20"/>
+              </w:rPr>
+              <w:t xml:space="preserve"> rellen=</w:t>
+            </w:r>
+            <w:r>
+              <w:rPr>
+                <w:rFonts w:ascii="Courier New" w:hAnsi="Courier New" w:cs="Courier New"/>
+                <w:sz w:val="20"/>
+                <w:szCs w:val="20"/>
+              </w:rPr>
+              <w:t>"</w:t>
+            </w:r>
+            <w:r>
+              <w:rPr>
+                <w:rFonts w:ascii="Courier New" w:hAnsi="Courier New" w:cs="Courier New"/>
+                <w:sz w:val="20"/>
+                <w:szCs w:val="20"/>
+              </w:rPr>
+              <w:t>l</w:t>
+            </w:r>
+            <w:r>
+              <w:rPr>
+                <w:rFonts w:ascii="Courier New" w:hAnsi="Courier New" w:cs="Courier New"/>
+                <w:sz w:val="20"/>
+                <w:szCs w:val="20"/>
+              </w:rPr>
+              <w:t>"</w:t>
+            </w:r>
+            <w:r>
+              <w:rPr>
+                <w:rFonts w:ascii="Courier New" w:hAnsi="Courier New" w:cs="Courier New"/>
+                <w:sz w:val="20"/>
+                <w:szCs w:val="20"/>
+              </w:rPr>
+              <w:t xml:space="preserve"> tilt=</w:t>
+            </w:r>
+            <w:r>
+              <w:rPr>
+                <w:rFonts w:ascii="Courier New" w:hAnsi="Courier New" w:cs="Courier New"/>
+                <w:sz w:val="20"/>
+                <w:szCs w:val="20"/>
+              </w:rPr>
+              <w:t>"</w:t>
+            </w:r>
+            <w:r>
+              <w:rPr>
+                <w:rFonts w:ascii="Courier New" w:hAnsi="Courier New" w:cs="Courier New"/>
+                <w:sz w:val="20"/>
+                <w:szCs w:val="20"/>
+              </w:rPr>
+              <w:t>ne</w:t>
+            </w:r>
+            <w:r>
+              <w:rPr>
+                <w:rFonts w:ascii="Courier New" w:hAnsi="Courier New" w:cs="Courier New"/>
+                <w:sz w:val="20"/>
+                <w:szCs w:val="20"/>
+              </w:rPr>
+              <w:t>"</w:t>
+            </w:r>
+            <w:r>
+              <w:rPr>
+                <w:rFonts w:ascii="Courier New" w:hAnsi="Courier New" w:cs="Courier New"/>
+                <w:sz w:val="20"/>
+                <w:szCs w:val="20"/>
+              </w:rPr>
+              <w:t xml:space="preserve"> &gt;</w:t>
             </w:r>
           </w:p>
           <w:p>
@@ -4831,7 +6899,71 @@
                 <w:sz w:val="20"/>
                 <w:szCs w:val="20"/>
               </w:rPr>
-              <w:t xml:space="preserve">           &lt;episema form= “v” place= “e” /&gt;</w:t>
+              <w:t xml:space="preserve">    &lt;episema form=</w:t>
+            </w:r>
+            <w:r>
+              <w:rPr>
+                <w:rFonts w:ascii="Courier New" w:hAnsi="Courier New" w:cs="Courier New"/>
+                <w:sz w:val="20"/>
+                <w:szCs w:val="20"/>
+              </w:rPr>
+              <w:t>"</w:t>
+            </w:r>
+            <w:r>
+              <w:rPr>
+                <w:rFonts w:ascii="Courier New" w:hAnsi="Courier New" w:cs="Courier New"/>
+                <w:sz w:val="20"/>
+                <w:szCs w:val="20"/>
+              </w:rPr>
+              <w:t>v</w:t>
+            </w:r>
+            <w:r>
+              <w:rPr>
+                <w:rFonts w:ascii="Courier New" w:hAnsi="Courier New" w:cs="Courier New"/>
+                <w:sz w:val="20"/>
+                <w:szCs w:val="20"/>
+              </w:rPr>
+              <w:t>"</w:t>
+            </w:r>
+            <w:r>
+              <w:rPr>
+                <w:rFonts w:ascii="Courier New" w:hAnsi="Courier New" w:cs="Courier New"/>
+                <w:sz w:val="20"/>
+                <w:szCs w:val="20"/>
+              </w:rPr>
+              <w:t xml:space="preserve"> place=</w:t>
+            </w:r>
+            <w:r>
+              <w:rPr>
+                <w:rFonts w:ascii="Courier New" w:hAnsi="Courier New" w:cs="Courier New"/>
+                <w:sz w:val="20"/>
+                <w:szCs w:val="20"/>
+              </w:rPr>
+              <w:t>"</w:t>
+            </w:r>
+            <w:r>
+              <w:rPr>
+                <w:rFonts w:ascii="Courier New" w:hAnsi="Courier New" w:cs="Courier New"/>
+                <w:sz w:val="20"/>
+                <w:szCs w:val="20"/>
+              </w:rPr>
+              <w:t>right</w:t>
+            </w:r>
+            <w:r>
+              <w:rPr>
+                <w:rFonts w:ascii="Courier New" w:hAnsi="Courier New" w:cs="Courier New"/>
+                <w:sz w:val="20"/>
+                <w:szCs w:val="20"/>
+              </w:rPr>
+              <w:t>"</w:t>
+            </w:r>
+            <w:r>
+              <w:rPr>
+                <w:rFonts w:ascii="Courier New" w:hAnsi="Courier New" w:cs="Courier New"/>
+                <w:sz w:val="20"/>
+                <w:szCs w:val="20"/>
+              </w:rPr>
+              <w:t xml:space="preserve"> /&gt;</w:t>
             </w:r>
           </w:p>
           <w:p>
@@ -4849,7 +6981,7 @@
                 <w:sz w:val="20"/>
                 <w:szCs w:val="20"/>
               </w:rPr>
-              <w:t xml:space="preserve">      &lt;/nc&gt;</w:t>
+              <w:t xml:space="preserve">  &lt;/nc&gt;</w:t>
             </w:r>
           </w:p>
           <w:p>
@@ -5005,7 +7137,7 @@
                 <w:noProof/>
                 <w:lang w:val="en-US"/>
               </w:rPr>
-              <w:object w:dxaOrig="860" w:dyaOrig="880" w14:anchorId="70527C7F">
+              <w:object w:dxaOrig="860" w:dyaOrig="880" w14:anchorId="333B8342">
                 <v:shapetype id="_x0000_t75" coordsize="21600,21600" o:spt="75" o:preferrelative="t" path="m@4@5l@4@11@9@11@9@5xe" filled="f" stroked="f">
                   <v:stroke joinstyle="miter"/>
                   <v:formulas>
@@ -5025,10 +7157,10 @@
                   <v:path o:extrusionok="f" gradientshapeok="t" o:connecttype="rect"/>
                   <o:lock v:ext="edit" aspectratio="t"/>
                 </v:shapetype>
-                <v:shape id="_x0000_i1025" type="#_x0000_t75" alt="" style="width:43.3pt;height:43.7pt;mso-width-percent:0;mso-height-percent:0;mso-width-percent:0;mso-height-percent:0" o:ole="">
-                  <v:imagedata r:id="rId25" o:title=""/>
+                <v:shape id="_x0000_i1025" type="#_x0000_t75" alt="" style="width:43.5pt;height:44pt;mso-width-percent:0;mso-height-percent:0;mso-width-percent:0;mso-height-percent:0" o:ole="">
+                  <v:imagedata r:id="rId22" o:title=""/>
                 </v:shape>
-                <o:OLEObject Type="Embed" ProgID="PBrush" ShapeID="_x0000_i1025" DrawAspect="Content" ObjectID="_1780522160" r:id="rId26"/>
+                <o:OLEObject Type="Embed" ProgID="PBrush" ShapeID="_x0000_i1025" DrawAspect="Content" ObjectID="_1780819891" r:id="rId23"/>
               </w:object>
             </w:r>
           </w:p>
@@ -5083,7 +7215,39 @@
                 <w:sz w:val="20"/>
                 <w:szCs w:val="20"/>
               </w:rPr>
-              <w:t xml:space="preserve">  &lt;nc s-shaped= “s”/&gt;</w:t>
+              <w:t xml:space="preserve">  &lt;nc s-shape=</w:t>
+            </w:r>
+            <w:r>
+              <w:rPr>
+                <w:rFonts w:ascii="Courier New" w:hAnsi="Courier New" w:cs="Courier New"/>
+                <w:sz w:val="20"/>
+                <w:szCs w:val="20"/>
+              </w:rPr>
+              <w:t>"</w:t>
+            </w:r>
+            <w:r>
+              <w:rPr>
+                <w:rFonts w:ascii="Courier New" w:hAnsi="Courier New" w:cs="Courier New"/>
+                <w:sz w:val="20"/>
+                <w:szCs w:val="20"/>
+              </w:rPr>
+              <w:t>s</w:t>
+            </w:r>
+            <w:r>
+              <w:rPr>
+                <w:rFonts w:ascii="Courier New" w:hAnsi="Courier New" w:cs="Courier New"/>
+                <w:sz w:val="20"/>
+                <w:szCs w:val="20"/>
+              </w:rPr>
+              <w:t>"</w:t>
+            </w:r>
+            <w:r>
+              <w:rPr>
+                <w:rFonts w:ascii="Courier New" w:hAnsi="Courier New" w:cs="Courier New"/>
+                <w:sz w:val="20"/>
+                <w:szCs w:val="20"/>
+              </w:rPr>
+              <w:t>/&gt;</w:t>
             </w:r>
           </w:p>
           <w:p>
@@ -5101,7 +7265,103 @@
                 <w:sz w:val="20"/>
                 <w:szCs w:val="20"/>
               </w:rPr>
-              <w:t xml:space="preserve">  &lt;nc intm= “u” rel_len= “l” tilt= “ne” /&gt;</w:t>
+              <w:t xml:space="preserve">  &lt;nc intm=</w:t>
+            </w:r>
+            <w:r>
+              <w:rPr>
+                <w:rFonts w:ascii="Courier New" w:hAnsi="Courier New" w:cs="Courier New"/>
+                <w:sz w:val="20"/>
+                <w:szCs w:val="20"/>
+              </w:rPr>
+              <w:t>"</w:t>
+            </w:r>
+            <w:r>
+              <w:rPr>
+                <w:rFonts w:ascii="Courier New" w:hAnsi="Courier New" w:cs="Courier New"/>
+                <w:sz w:val="20"/>
+                <w:szCs w:val="20"/>
+              </w:rPr>
+              <w:t>u</w:t>
+            </w:r>
+            <w:r>
+              <w:rPr>
+                <w:rFonts w:ascii="Courier New" w:hAnsi="Courier New" w:cs="Courier New"/>
+                <w:sz w:val="20"/>
+                <w:szCs w:val="20"/>
+              </w:rPr>
+              <w:t>"</w:t>
+            </w:r>
+            <w:r>
+              <w:rPr>
+                <w:rFonts w:ascii="Courier New" w:hAnsi="Courier New" w:cs="Courier New"/>
+                <w:sz w:val="20"/>
+                <w:szCs w:val="20"/>
+              </w:rPr>
+              <w:t xml:space="preserve"> rellen=</w:t>
+            </w:r>
+            <w:r>
+              <w:rPr>
+                <w:rFonts w:ascii="Courier New" w:hAnsi="Courier New" w:cs="Courier New"/>
+                <w:sz w:val="20"/>
+                <w:szCs w:val="20"/>
+              </w:rPr>
+              <w:t>"</w:t>
+            </w:r>
+            <w:r>
+              <w:rPr>
+                <w:rFonts w:ascii="Courier New" w:hAnsi="Courier New" w:cs="Courier New"/>
+                <w:sz w:val="20"/>
+                <w:szCs w:val="20"/>
+              </w:rPr>
+              <w:t>l</w:t>
+            </w:r>
+            <w:r>
+              <w:rPr>
+                <w:rFonts w:ascii="Courier New" w:hAnsi="Courier New" w:cs="Courier New"/>
+                <w:sz w:val="20"/>
+                <w:szCs w:val="20"/>
+              </w:rPr>
+              <w:t>"</w:t>
+            </w:r>
+            <w:r>
+              <w:rPr>
+                <w:rFonts w:ascii="Courier New" w:hAnsi="Courier New" w:cs="Courier New"/>
+                <w:sz w:val="20"/>
+                <w:szCs w:val="20"/>
+              </w:rPr>
+              <w:t xml:space="preserve"> tilt=</w:t>
+            </w:r>
+            <w:r>
+              <w:rPr>
+                <w:rFonts w:ascii="Courier New" w:hAnsi="Courier New" w:cs="Courier New"/>
+                <w:sz w:val="20"/>
+                <w:szCs w:val="20"/>
+              </w:rPr>
+              <w:t>"</w:t>
+            </w:r>
+            <w:r>
+              <w:rPr>
+                <w:rFonts w:ascii="Courier New" w:hAnsi="Courier New" w:cs="Courier New"/>
+                <w:sz w:val="20"/>
+                <w:szCs w:val="20"/>
+              </w:rPr>
+              <w:t>ne</w:t>
+            </w:r>
+            <w:r>
+              <w:rPr>
+                <w:rFonts w:ascii="Courier New" w:hAnsi="Courier New" w:cs="Courier New"/>
+                <w:sz w:val="20"/>
+                <w:szCs w:val="20"/>
+              </w:rPr>
+              <w:t>"</w:t>
+            </w:r>
+            <w:r>
+              <w:rPr>
+                <w:rFonts w:ascii="Courier New" w:hAnsi="Courier New" w:cs="Courier New"/>
+                <w:sz w:val="20"/>
+                <w:szCs w:val="20"/>
+              </w:rPr>
+              <w:t xml:space="preserve"> /&gt;</w:t>
             </w:r>
           </w:p>
           <w:p>
@@ -5119,7 +7379,71 @@
                 <w:sz w:val="20"/>
                 <w:szCs w:val="20"/>
               </w:rPr>
-              <w:t xml:space="preserve">  &lt;nc intm= “d” tilt= “sw” /&gt;</w:t>
+              <w:t xml:space="preserve">  &lt;nc intm=</w:t>
+            </w:r>
+            <w:r>
+              <w:rPr>
+                <w:rFonts w:ascii="Courier New" w:hAnsi="Courier New" w:cs="Courier New"/>
+                <w:sz w:val="20"/>
+                <w:szCs w:val="20"/>
+              </w:rPr>
+              <w:t>"</w:t>
+            </w:r>
+            <w:r>
+              <w:rPr>
+                <w:rFonts w:ascii="Courier New" w:hAnsi="Courier New" w:cs="Courier New"/>
+                <w:sz w:val="20"/>
+                <w:szCs w:val="20"/>
+              </w:rPr>
+              <w:t>d</w:t>
+            </w:r>
+            <w:r>
+              <w:rPr>
+                <w:rFonts w:ascii="Courier New" w:hAnsi="Courier New" w:cs="Courier New"/>
+                <w:sz w:val="20"/>
+                <w:szCs w:val="20"/>
+              </w:rPr>
+              <w:t>"</w:t>
+            </w:r>
+            <w:r>
+              <w:rPr>
+                <w:rFonts w:ascii="Courier New" w:hAnsi="Courier New" w:cs="Courier New"/>
+                <w:sz w:val="20"/>
+                <w:szCs w:val="20"/>
+              </w:rPr>
+              <w:t xml:space="preserve"> tilt=</w:t>
+            </w:r>
+            <w:r>
+              <w:rPr>
+                <w:rFonts w:ascii="Courier New" w:hAnsi="Courier New" w:cs="Courier New"/>
+                <w:sz w:val="20"/>
+                <w:szCs w:val="20"/>
+              </w:rPr>
+              <w:t>"</w:t>
+            </w:r>
+            <w:r>
+              <w:rPr>
+                <w:rFonts w:ascii="Courier New" w:hAnsi="Courier New" w:cs="Courier New"/>
+                <w:sz w:val="20"/>
+                <w:szCs w:val="20"/>
+              </w:rPr>
+              <w:t>sw</w:t>
+            </w:r>
+            <w:r>
+              <w:rPr>
+                <w:rFonts w:ascii="Courier New" w:hAnsi="Courier New" w:cs="Courier New"/>
+                <w:sz w:val="20"/>
+                <w:szCs w:val="20"/>
+              </w:rPr>
+              <w:t>"</w:t>
+            </w:r>
+            <w:r>
+              <w:rPr>
+                <w:rFonts w:ascii="Courier New" w:hAnsi="Courier New" w:cs="Courier New"/>
+                <w:sz w:val="20"/>
+                <w:szCs w:val="20"/>
+              </w:rPr>
+              <w:t xml:space="preserve"> /&gt;</w:t>
             </w:r>
           </w:p>
           <w:p>
@@ -5222,12 +7546,615 @@
           </w:p>
         </w:tc>
       </w:tr>
+      <w:tr>
+        <w:trPr>
+          <w:cantSplit/>
+          <w:trHeight w:val="20"/>
+        </w:trPr>
+        <w:tc>
+          <w:tcPr>
+            <w:tcW w:w="1242" w:type="dxa"/>
+            <w:tcBorders>
+              <w:top w:val="single" w:sz="4" w:space="0" w:color="auto"/>
+              <w:left w:val="single" w:sz="4" w:space="0" w:color="auto"/>
+              <w:bottom w:val="single" w:sz="4" w:space="0" w:color="auto"/>
+              <w:right w:val="single" w:sz="4" w:space="0" w:color="auto"/>
+            </w:tcBorders>
+            <w:tcMar>
+              <w:top w:w="0" w:type="dxa"/>
+              <w:left w:w="70" w:type="dxa"/>
+              <w:bottom w:w="0" w:type="dxa"/>
+              <w:right w:w="70" w:type="dxa"/>
+            </w:tcMar>
+            <w:hideMark/>
+          </w:tcPr>
+          <w:p>
+            <w:pPr>
+              <w:rPr>
+                <w:rFonts w:ascii="Courier New" w:hAnsi="Courier New" w:cs="Courier New"/>
+                <w:noProof/>
+              </w:rPr>
+            </w:pPr>
+            <w:r>
+              <w:rPr>
+                <w:rFonts w:ascii="Courier New" w:hAnsi="Courier New" w:cs="Courier New"/>
+                <w:noProof/>
+              </w:rPr>
+              <w:lastRenderedPageBreak/>
+              <w:drawing>
+                <wp:inline distT="0" distB="0" distL="0" distR="0" wp14:anchorId="277EF805" wp14:editId="4DFCCD99">
+                  <wp:extent cx="501650" cy="425450"/>
+                  <wp:effectExtent l="0" t="0" r="0" b="0"/>
+                  <wp:docPr id="1063880239" name="图片 100"/>
+                  <wp:cNvGraphicFramePr>
+                    <a:graphicFrameLocks xmlns:a="http://schemas.openxmlformats.org/drawingml/2006/main" noChangeAspect="1"/>
+                  </wp:cNvGraphicFramePr>
+                  <a:graphic xmlns:a="http://schemas.openxmlformats.org/drawingml/2006/main">
+                    <a:graphicData uri="http://schemas.openxmlformats.org/drawingml/2006/picture">
+                      <pic:pic xmlns:pic="http://schemas.openxmlformats.org/drawingml/2006/picture">
+                        <pic:nvPicPr>
+                          <pic:cNvPr id="0" name="Picture 20"/>
+                          <pic:cNvPicPr>
+                            <a:picLocks noChangeAspect="1" noChangeArrowheads="1"/>
+                          </pic:cNvPicPr>
+                        </pic:nvPicPr>
+                        <pic:blipFill>
+                          <a:blip r:embed="rId24">
+                            <a:extLst>
+                              <a:ext uri="{28A0092B-C50C-407E-A947-70E740481C1C}">
+                                <a14:useLocalDpi xmlns:a14="http://schemas.microsoft.com/office/drawing/2010/main" val="0"/>
+                              </a:ext>
+                            </a:extLst>
+                          </a:blip>
+                          <a:srcRect/>
+                          <a:stretch>
+                            <a:fillRect/>
+                          </a:stretch>
+                        </pic:blipFill>
+                        <pic:spPr bwMode="auto">
+                          <a:xfrm>
+                            <a:off x="0" y="0"/>
+                            <a:ext cx="501650" cy="425450"/>
+                          </a:xfrm>
+                          <a:prstGeom prst="rect">
+                            <a:avLst/>
+                          </a:prstGeom>
+                          <a:noFill/>
+                          <a:ln>
+                            <a:noFill/>
+                          </a:ln>
+                        </pic:spPr>
+                      </pic:pic>
+                    </a:graphicData>
+                  </a:graphic>
+                </wp:inline>
+              </w:drawing>
+            </w:r>
+          </w:p>
+        </w:tc>
+        <w:tc>
+          <w:tcPr>
+            <w:tcW w:w="5812" w:type="dxa"/>
+            <w:tcBorders>
+              <w:top w:val="single" w:sz="4" w:space="0" w:color="auto"/>
+              <w:left w:val="single" w:sz="4" w:space="0" w:color="auto"/>
+              <w:bottom w:val="single" w:sz="4" w:space="0" w:color="auto"/>
+              <w:right w:val="single" w:sz="4" w:space="0" w:color="auto"/>
+            </w:tcBorders>
+            <w:tcMar>
+              <w:top w:w="0" w:type="dxa"/>
+              <w:left w:w="70" w:type="dxa"/>
+              <w:bottom w:w="0" w:type="dxa"/>
+              <w:right w:w="70" w:type="dxa"/>
+            </w:tcMar>
+            <w:hideMark/>
+          </w:tcPr>
+          <w:p>
+            <w:pPr>
+              <w:ind w:right="34"/>
+              <w:rPr>
+                <w:rFonts w:ascii="Courier New" w:hAnsi="Courier New" w:cs="Courier New"/>
+                <w:sz w:val="20"/>
+                <w:szCs w:val="20"/>
+              </w:rPr>
+            </w:pPr>
+            <w:r>
+              <w:rPr>
+                <w:rFonts w:ascii="Courier New" w:hAnsi="Courier New" w:cs="Courier New"/>
+                <w:sz w:val="20"/>
+                <w:szCs w:val="20"/>
+              </w:rPr>
+              <w:t>&lt;neume&gt;</w:t>
+            </w:r>
+          </w:p>
+          <w:p>
+            <w:pPr>
+              <w:ind w:right="34"/>
+              <w:rPr>
+                <w:rFonts w:ascii="Courier New" w:hAnsi="Courier New" w:cs="Courier New"/>
+                <w:sz w:val="20"/>
+                <w:szCs w:val="20"/>
+              </w:rPr>
+            </w:pPr>
+            <w:r>
+              <w:rPr>
+                <w:rFonts w:ascii="Courier New" w:hAnsi="Courier New" w:cs="Courier New"/>
+                <w:sz w:val="20"/>
+                <w:szCs w:val="20"/>
+              </w:rPr>
+              <w:t xml:space="preserve">  &lt;nc s-shape=</w:t>
+            </w:r>
+            <w:r>
+              <w:rPr>
+                <w:rFonts w:ascii="Courier New" w:hAnsi="Courier New" w:cs="Courier New"/>
+                <w:sz w:val="20"/>
+                <w:szCs w:val="20"/>
+              </w:rPr>
+              <w:t>"</w:t>
+            </w:r>
+            <w:r>
+              <w:rPr>
+                <w:rFonts w:ascii="Courier New" w:hAnsi="Courier New" w:cs="Courier New"/>
+                <w:sz w:val="20"/>
+                <w:szCs w:val="20"/>
+              </w:rPr>
+              <w:t>s</w:t>
+            </w:r>
+            <w:r>
+              <w:rPr>
+                <w:rFonts w:ascii="Courier New" w:hAnsi="Courier New" w:cs="Courier New"/>
+                <w:sz w:val="20"/>
+                <w:szCs w:val="20"/>
+              </w:rPr>
+              <w:t>"</w:t>
+            </w:r>
+            <w:r>
+              <w:rPr>
+                <w:rFonts w:ascii="Courier New" w:hAnsi="Courier New" w:cs="Courier New"/>
+                <w:sz w:val="20"/>
+                <w:szCs w:val="20"/>
+              </w:rPr>
+              <w:t xml:space="preserve"> /&gt;</w:t>
+            </w:r>
+          </w:p>
+          <w:p>
+            <w:pPr>
+              <w:ind w:right="34"/>
+              <w:rPr>
+                <w:rFonts w:ascii="Courier New" w:hAnsi="Courier New" w:cs="Courier New"/>
+                <w:sz w:val="20"/>
+                <w:szCs w:val="20"/>
+              </w:rPr>
+            </w:pPr>
+            <w:r>
+              <w:rPr>
+                <w:rFonts w:ascii="Courier New" w:hAnsi="Courier New" w:cs="Courier New"/>
+                <w:sz w:val="20"/>
+                <w:szCs w:val="20"/>
+              </w:rPr>
+              <w:t xml:space="preserve">  &lt;nc intm=</w:t>
+            </w:r>
+            <w:r>
+              <w:rPr>
+                <w:rFonts w:ascii="Courier New" w:hAnsi="Courier New" w:cs="Courier New"/>
+                <w:sz w:val="20"/>
+                <w:szCs w:val="20"/>
+              </w:rPr>
+              <w:t>"</w:t>
+            </w:r>
+            <w:r>
+              <w:rPr>
+                <w:rFonts w:ascii="Courier New" w:hAnsi="Courier New" w:cs="Courier New"/>
+                <w:sz w:val="20"/>
+                <w:szCs w:val="20"/>
+              </w:rPr>
+              <w:t>u</w:t>
+            </w:r>
+            <w:r>
+              <w:rPr>
+                <w:rFonts w:ascii="Courier New" w:hAnsi="Courier New" w:cs="Courier New"/>
+                <w:sz w:val="20"/>
+                <w:szCs w:val="20"/>
+              </w:rPr>
+              <w:t>"</w:t>
+            </w:r>
+            <w:r>
+              <w:rPr>
+                <w:rFonts w:ascii="Courier New" w:hAnsi="Courier New" w:cs="Courier New"/>
+                <w:sz w:val="20"/>
+                <w:szCs w:val="20"/>
+              </w:rPr>
+              <w:t xml:space="preserve"> rellen=</w:t>
+            </w:r>
+            <w:r>
+              <w:rPr>
+                <w:rFonts w:ascii="Courier New" w:hAnsi="Courier New" w:cs="Courier New"/>
+                <w:sz w:val="20"/>
+                <w:szCs w:val="20"/>
+              </w:rPr>
+              <w:t>"</w:t>
+            </w:r>
+            <w:r>
+              <w:rPr>
+                <w:rFonts w:ascii="Courier New" w:hAnsi="Courier New" w:cs="Courier New"/>
+                <w:sz w:val="20"/>
+                <w:szCs w:val="20"/>
+              </w:rPr>
+              <w:t>l</w:t>
+            </w:r>
+            <w:r>
+              <w:rPr>
+                <w:rFonts w:ascii="Courier New" w:hAnsi="Courier New" w:cs="Courier New"/>
+                <w:sz w:val="20"/>
+                <w:szCs w:val="20"/>
+              </w:rPr>
+              <w:t>"</w:t>
+            </w:r>
+            <w:r>
+              <w:rPr>
+                <w:rFonts w:ascii="Courier New" w:hAnsi="Courier New" w:cs="Courier New"/>
+                <w:sz w:val="20"/>
+                <w:szCs w:val="20"/>
+              </w:rPr>
+              <w:t xml:space="preserve"> tilt=</w:t>
+            </w:r>
+            <w:r>
+              <w:rPr>
+                <w:rFonts w:ascii="Courier New" w:hAnsi="Courier New" w:cs="Courier New"/>
+                <w:sz w:val="20"/>
+                <w:szCs w:val="20"/>
+              </w:rPr>
+              <w:t>"</w:t>
+            </w:r>
+            <w:r>
+              <w:rPr>
+                <w:rFonts w:ascii="Courier New" w:hAnsi="Courier New" w:cs="Courier New"/>
+                <w:sz w:val="20"/>
+                <w:szCs w:val="20"/>
+              </w:rPr>
+              <w:t>ne</w:t>
+            </w:r>
+            <w:r>
+              <w:rPr>
+                <w:rFonts w:ascii="Courier New" w:hAnsi="Courier New" w:cs="Courier New"/>
+                <w:sz w:val="20"/>
+                <w:szCs w:val="20"/>
+              </w:rPr>
+              <w:t>"</w:t>
+            </w:r>
+            <w:r>
+              <w:rPr>
+                <w:rFonts w:ascii="Courier New" w:hAnsi="Courier New" w:cs="Courier New"/>
+                <w:sz w:val="20"/>
+                <w:szCs w:val="20"/>
+              </w:rPr>
+              <w:t xml:space="preserve"> &gt;</w:t>
+            </w:r>
+          </w:p>
+          <w:p>
+            <w:pPr>
+              <w:ind w:right="34"/>
+              <w:rPr>
+                <w:rFonts w:ascii="Courier New" w:hAnsi="Courier New" w:cs="Courier New"/>
+                <w:sz w:val="20"/>
+                <w:szCs w:val="20"/>
+                <w:lang w:val="pt-PT"/>
+              </w:rPr>
+            </w:pPr>
+            <w:r>
+              <w:rPr>
+                <w:rFonts w:ascii="Courier New" w:hAnsi="Courier New" w:cs="Courier New"/>
+                <w:sz w:val="20"/>
+                <w:szCs w:val="20"/>
+              </w:rPr>
+              <w:t xml:space="preserve">    </w:t>
+            </w:r>
+            <w:r>
+              <w:rPr>
+                <w:rFonts w:ascii="Courier New" w:hAnsi="Courier New" w:cs="Courier New"/>
+                <w:sz w:val="20"/>
+                <w:szCs w:val="20"/>
+                <w:lang w:val="pt-PT"/>
+              </w:rPr>
+              <w:t>&lt;episema form=</w:t>
+            </w:r>
+            <w:r>
+              <w:rPr>
+                <w:rFonts w:ascii="Courier New" w:hAnsi="Courier New" w:cs="Courier New"/>
+                <w:sz w:val="20"/>
+                <w:szCs w:val="20"/>
+                <w:lang w:val="pt-PT"/>
+              </w:rPr>
+              <w:t>"</w:t>
+            </w:r>
+            <w:r>
+              <w:rPr>
+                <w:rFonts w:ascii="Courier New" w:hAnsi="Courier New" w:cs="Courier New"/>
+                <w:sz w:val="20"/>
+                <w:szCs w:val="20"/>
+                <w:lang w:val="pt-PT"/>
+              </w:rPr>
+              <w:t>h</w:t>
+            </w:r>
+            <w:r>
+              <w:rPr>
+                <w:rFonts w:ascii="Courier New" w:hAnsi="Courier New" w:cs="Courier New"/>
+                <w:sz w:val="20"/>
+                <w:szCs w:val="20"/>
+                <w:lang w:val="pt-PT"/>
+              </w:rPr>
+              <w:t>"</w:t>
+            </w:r>
+            <w:r>
+              <w:rPr>
+                <w:rFonts w:ascii="Courier New" w:hAnsi="Courier New" w:cs="Courier New"/>
+                <w:sz w:val="20"/>
+                <w:szCs w:val="20"/>
+                <w:lang w:val="pt-PT"/>
+              </w:rPr>
+              <w:t xml:space="preserve"> place=</w:t>
+            </w:r>
+            <w:r>
+              <w:rPr>
+                <w:rFonts w:ascii="Courier New" w:hAnsi="Courier New" w:cs="Courier New"/>
+                <w:sz w:val="20"/>
+                <w:szCs w:val="20"/>
+                <w:lang w:val="pt-PT"/>
+              </w:rPr>
+              <w:t>"</w:t>
+            </w:r>
+            <w:r>
+              <w:rPr>
+                <w:rFonts w:ascii="Courier New" w:hAnsi="Courier New" w:cs="Courier New"/>
+                <w:sz w:val="20"/>
+                <w:szCs w:val="20"/>
+                <w:lang w:val="pt-PT"/>
+              </w:rPr>
+              <w:t>above</w:t>
+            </w:r>
+            <w:r>
+              <w:rPr>
+                <w:rFonts w:ascii="Courier New" w:hAnsi="Courier New" w:cs="Courier New"/>
+                <w:sz w:val="20"/>
+                <w:szCs w:val="20"/>
+                <w:lang w:val="pt-PT"/>
+              </w:rPr>
+              <w:t>"</w:t>
+            </w:r>
+            <w:r>
+              <w:rPr>
+                <w:rFonts w:ascii="Courier New" w:hAnsi="Courier New" w:cs="Courier New"/>
+                <w:sz w:val="20"/>
+                <w:szCs w:val="20"/>
+                <w:lang w:val="pt-PT"/>
+              </w:rPr>
+              <w:t xml:space="preserve"> /&gt;</w:t>
+            </w:r>
+          </w:p>
+          <w:p>
+            <w:pPr>
+              <w:ind w:right="34"/>
+              <w:rPr>
+                <w:rFonts w:ascii="Courier New" w:hAnsi="Courier New" w:cs="Courier New"/>
+                <w:sz w:val="20"/>
+                <w:szCs w:val="20"/>
+                <w:lang w:val="en-US"/>
+              </w:rPr>
+            </w:pPr>
+            <w:r>
+              <w:rPr>
+                <w:rFonts w:ascii="Courier New" w:hAnsi="Courier New" w:cs="Courier New"/>
+                <w:sz w:val="20"/>
+                <w:szCs w:val="20"/>
+                <w:lang w:val="pt-PT"/>
+              </w:rPr>
+              <w:t xml:space="preserve">  </w:t>
+            </w:r>
+            <w:r>
+              <w:rPr>
+                <w:rFonts w:ascii="Courier New" w:hAnsi="Courier New" w:cs="Courier New"/>
+                <w:sz w:val="20"/>
+                <w:szCs w:val="20"/>
+              </w:rPr>
+              <w:t>&lt;/nc&gt;</w:t>
+            </w:r>
+          </w:p>
+          <w:p>
+            <w:pPr>
+              <w:ind w:right="34"/>
+              <w:rPr>
+                <w:rFonts w:ascii="Courier New" w:hAnsi="Courier New" w:cs="Courier New"/>
+                <w:sz w:val="20"/>
+                <w:szCs w:val="20"/>
+              </w:rPr>
+            </w:pPr>
+            <w:r>
+              <w:rPr>
+                <w:rFonts w:ascii="Courier New" w:hAnsi="Courier New" w:cs="Courier New"/>
+                <w:sz w:val="20"/>
+                <w:szCs w:val="20"/>
+              </w:rPr>
+              <w:t xml:space="preserve">  &lt;nc intm=</w:t>
+            </w:r>
+            <w:r>
+              <w:rPr>
+                <w:rFonts w:ascii="Courier New" w:hAnsi="Courier New" w:cs="Courier New"/>
+                <w:sz w:val="20"/>
+                <w:szCs w:val="20"/>
+              </w:rPr>
+              <w:t>"</w:t>
+            </w:r>
+            <w:r>
+              <w:rPr>
+                <w:rFonts w:ascii="Courier New" w:hAnsi="Courier New" w:cs="Courier New"/>
+                <w:sz w:val="20"/>
+                <w:szCs w:val="20"/>
+              </w:rPr>
+              <w:t>d</w:t>
+            </w:r>
+            <w:r>
+              <w:rPr>
+                <w:rFonts w:ascii="Courier New" w:hAnsi="Courier New" w:cs="Courier New"/>
+                <w:sz w:val="20"/>
+                <w:szCs w:val="20"/>
+              </w:rPr>
+              <w:t>"</w:t>
+            </w:r>
+            <w:r>
+              <w:rPr>
+                <w:rFonts w:ascii="Courier New" w:hAnsi="Courier New" w:cs="Courier New"/>
+                <w:sz w:val="20"/>
+                <w:szCs w:val="20"/>
+              </w:rPr>
+              <w:t xml:space="preserve"> tilt=</w:t>
+            </w:r>
+            <w:r>
+              <w:rPr>
+                <w:rFonts w:ascii="Courier New" w:hAnsi="Courier New" w:cs="Courier New"/>
+                <w:sz w:val="20"/>
+                <w:szCs w:val="20"/>
+              </w:rPr>
+              <w:t>"</w:t>
+            </w:r>
+            <w:r>
+              <w:rPr>
+                <w:rFonts w:ascii="Courier New" w:hAnsi="Courier New" w:cs="Courier New"/>
+                <w:sz w:val="20"/>
+                <w:szCs w:val="20"/>
+              </w:rPr>
+              <w:t>sw</w:t>
+            </w:r>
+            <w:r>
+              <w:rPr>
+                <w:rFonts w:ascii="Courier New" w:hAnsi="Courier New" w:cs="Courier New"/>
+                <w:sz w:val="20"/>
+                <w:szCs w:val="20"/>
+              </w:rPr>
+              <w:t>"</w:t>
+            </w:r>
+            <w:r>
+              <w:rPr>
+                <w:rFonts w:ascii="Courier New" w:hAnsi="Courier New" w:cs="Courier New"/>
+                <w:sz w:val="20"/>
+                <w:szCs w:val="20"/>
+              </w:rPr>
+              <w:t xml:space="preserve"> /</w:t>
+            </w:r>
+            <w:r>
+              <w:rPr>
+                <w:rFonts w:ascii="Courier New" w:hAnsi="Courier New" w:cs="Courier New"/>
+                <w:sz w:val="20"/>
+                <w:szCs w:val="20"/>
+              </w:rPr>
+              <w:t>&gt;</w:t>
+            </w:r>
+          </w:p>
+          <w:p>
+            <w:pPr>
+              <w:ind w:right="34"/>
+              <w:rPr>
+                <w:rFonts w:ascii="Courier New" w:hAnsi="Courier New" w:cs="Courier New"/>
+                <w:sz w:val="20"/>
+                <w:szCs w:val="20"/>
+              </w:rPr>
+            </w:pPr>
+            <w:r>
+              <w:rPr>
+                <w:rFonts w:ascii="Courier New" w:hAnsi="Courier New" w:cs="Courier New"/>
+                <w:sz w:val="20"/>
+                <w:szCs w:val="20"/>
+              </w:rPr>
+              <w:t xml:space="preserve">&lt;/neume&gt; </w:t>
+            </w:r>
+          </w:p>
+        </w:tc>
+        <w:tc>
+          <w:tcPr>
+            <w:tcW w:w="2693" w:type="dxa"/>
+            <w:tcBorders>
+              <w:top w:val="single" w:sz="4" w:space="0" w:color="auto"/>
+              <w:left w:val="single" w:sz="4" w:space="0" w:color="auto"/>
+              <w:bottom w:val="single" w:sz="4" w:space="0" w:color="auto"/>
+              <w:right w:val="single" w:sz="4" w:space="0" w:color="auto"/>
+            </w:tcBorders>
+            <w:tcMar>
+              <w:top w:w="0" w:type="dxa"/>
+              <w:left w:w="70" w:type="dxa"/>
+              <w:bottom w:w="0" w:type="dxa"/>
+              <w:right w:w="70" w:type="dxa"/>
+            </w:tcMar>
+            <w:hideMark/>
+          </w:tcPr>
+          <w:p>
+            <w:pPr>
+              <w:rPr>
+                <w:rFonts w:ascii="Courier New" w:hAnsi="Courier New" w:cs="Courier New"/>
+                <w:b/>
+                <w:sz w:val="20"/>
+                <w:szCs w:val="20"/>
+              </w:rPr>
+            </w:pPr>
+            <w:r>
+              <w:rPr>
+                <w:rFonts w:ascii="Courier New" w:hAnsi="Courier New" w:cs="Courier New"/>
+                <w:b/>
+                <w:sz w:val="20"/>
+                <w:szCs w:val="20"/>
+              </w:rPr>
+              <w:t>Pes quassus flexus.episema</w:t>
+            </w:r>
+          </w:p>
+        </w:tc>
+        <w:tc>
+          <w:tcPr>
+            <w:tcW w:w="4253" w:type="dxa"/>
+            <w:tcBorders>
+              <w:top w:val="single" w:sz="4" w:space="0" w:color="auto"/>
+              <w:left w:val="single" w:sz="4" w:space="0" w:color="auto"/>
+              <w:bottom w:val="single" w:sz="4" w:space="0" w:color="auto"/>
+              <w:right w:val="single" w:sz="4" w:space="0" w:color="auto"/>
+            </w:tcBorders>
+            <w:tcMar>
+              <w:top w:w="0" w:type="dxa"/>
+              <w:left w:w="70" w:type="dxa"/>
+              <w:bottom w:w="0" w:type="dxa"/>
+              <w:right w:w="70" w:type="dxa"/>
+            </w:tcMar>
+          </w:tcPr>
+          <w:p>
+            <w:pPr>
+              <w:rPr>
+                <w:rFonts w:ascii="Courier New" w:hAnsi="Courier New" w:cs="Courier New"/>
+                <w:sz w:val="20"/>
+                <w:szCs w:val="20"/>
+              </w:rPr>
+            </w:pPr>
+            <w:r>
+              <w:rPr>
+                <w:rFonts w:ascii="Courier New" w:hAnsi="Courier New" w:cs="Courier New"/>
+                <w:sz w:val="20"/>
+                <w:szCs w:val="20"/>
+              </w:rPr>
+              <w:t>neume.pes.quassus.flexus.23episema</w:t>
+            </w:r>
+          </w:p>
+          <w:p>
+            <w:pPr>
+              <w:rPr>
+                <w:rFonts w:ascii="Courier New" w:hAnsi="Courier New" w:cs="Courier New"/>
+                <w:sz w:val="20"/>
+                <w:szCs w:val="20"/>
+              </w:rPr>
+            </w:pPr>
+          </w:p>
+        </w:tc>
+      </w:tr>
       <w:bookmarkEnd w:id="0"/>
     </w:tbl>
     <w:p>
       <w:pPr>
         <w:rPr>
-          <w:rFonts w:ascii="Courier New" w:hAnsi="Courier New" w:cs="Courier New"/>
+          <w:rFonts w:ascii="Courier New" w:hAnsi="Courier New" w:cs="Courier New" w:hint="eastAsia"/>
           <w:lang w:eastAsia="zh-CN"/>
         </w:rPr>
       </w:pPr>
@@ -5240,44 +8167,6 @@
     </w:sectPr>
   </w:body>
 </w:document>
-</file>
-
-<file path=word/endnotes.xml><?xml version="1.0" encoding="utf-8"?>
-<w:endnotes xmlns:wpc="http://schemas.microsoft.com/office/word/2010/wordprocessingCanvas" xmlns:cx="http://schemas.microsoft.com/office/drawing/2014/chartex" xmlns:cx1="http://schemas.microsoft.com/office/drawing/2015/9/8/chartex" xmlns:cx2="http://schemas.microsoft.com/office/drawing/2015/10/21/chartex" xmlns:cx3="http://schemas.microsoft.com/office/drawing/2016/5/9/chartex" xmlns:cx4="http://schemas.microsoft.com/office/drawing/2016/5/10/chartex" xmlns:cx5="http://schemas.microsoft.com/office/drawing/2016/5/11/chartex" xmlns:cx6="http://schemas.microsoft.com/office/drawing/2016/5/12/chartex" xmlns:cx7="http://schemas.microsoft.com/office/drawing/2016/5/13/chartex" xmlns:cx8="http://schemas.microsoft.com/office/drawing/2016/5/14/chartex" xmlns:mc="http://schemas.openxmlformats.org/markup-compatibility/2006" xmlns:aink="http://schemas.microsoft.com/office/drawing/2016/ink" xmlns:am3d="http://schemas.microsoft.com/office/drawing/2017/model3d" xmlns:o="urn:schemas-microsoft-com:office:office" xmlns:oel="http://schemas.microsoft.com/office/2019/extlst" xmlns:r="http://schemas.openxmlformats.org/officeDocument/2006/relationships" xmlns:m="http://schemas.openxmlformats.org/officeDocument/2006/math" xmlns:v="urn:schemas-microsoft-com:vml" xmlns:wp14="http://schemas.microsoft.com/office/word/2010/wordprocessingDrawing" xmlns:wp="http://schemas.openxmlformats.org/drawingml/2006/wordprocessingDrawing" xmlns:w10="urn:schemas-microsoft-com:office:word" xmlns:w="http://schemas.openxmlformats.org/wordprocessingml/2006/main" xmlns:w14="http://schemas.microsoft.com/office/word/2010/wordml" xmlns:w15="http://schemas.microsoft.com/office/word/2012/wordml" xmlns:w16cex="http://schemas.microsoft.com/office/word/2018/wordml/cex" xmlns:w16cid="http://schemas.microsoft.com/office/word/2016/wordml/cid" xmlns:w16="http://schemas.microsoft.com/office/word/2018/wordml" xmlns:w16du="http://schemas.microsoft.com/office/word/2023/wordml/word16du" xmlns:w16sdtdh="http://schemas.microsoft.com/office/word/2020/wordml/sdtdatahash" xmlns:w16se="http://schemas.microsoft.com/office/word/2015/wordml/symex" xmlns:wpg="http://schemas.microsoft.com/office/word/2010/wordprocessingGroup" xmlns:wpi="http://schemas.microsoft.com/office/word/2010/wordprocessingInk" xmlns:wne="http://schemas.microsoft.com/office/word/2006/wordml" xmlns:wps="http://schemas.microsoft.com/office/word/2010/wordprocessingShape" mc:Ignorable="w14 w15 w16se w16cid w16 w16cex w16sdtdh w16du wp14">
-  <w:endnote w:type="separator" w:id="-1">
-    <w:p>
-      <w:r>
-        <w:separator/>
-      </w:r>
-    </w:p>
-  </w:endnote>
-  <w:endnote w:type="continuationSeparator" w:id="0">
-    <w:p>
-      <w:r>
-        <w:continuationSeparator/>
-      </w:r>
-    </w:p>
-  </w:endnote>
-</w:endnotes>
-</file>
-
-<file path=word/footnotes.xml><?xml version="1.0" encoding="utf-8"?>
-<w:footnotes xmlns:wpc="http://schemas.microsoft.com/office/word/2010/wordprocessingCanvas" xmlns:cx="http://schemas.microsoft.com/office/drawing/2014/chartex" xmlns:cx1="http://schemas.microsoft.com/office/drawing/2015/9/8/chartex" xmlns:cx2="http://schemas.microsoft.com/office/drawing/2015/10/21/chartex" xmlns:cx3="http://schemas.microsoft.com/office/drawing/2016/5/9/chartex" xmlns:cx4="http://schemas.microsoft.com/office/drawing/2016/5/10/chartex" xmlns:cx5="http://schemas.microsoft.com/office/drawing/2016/5/11/chartex" xmlns:cx6="http://schemas.microsoft.com/office/drawing/2016/5/12/chartex" xmlns:cx7="http://schemas.microsoft.com/office/drawing/2016/5/13/chartex" xmlns:cx8="http://schemas.microsoft.com/office/drawing/2016/5/14/chartex" xmlns:mc="http://schemas.openxmlformats.org/markup-compatibility/2006" xmlns:aink="http://schemas.microsoft.com/office/drawing/2016/ink" xmlns:am3d="http://schemas.microsoft.com/office/drawing/2017/model3d" xmlns:o="urn:schemas-microsoft-com:office:office" xmlns:oel="http://schemas.microsoft.com/office/2019/extlst" xmlns:r="http://schemas.openxmlformats.org/officeDocument/2006/relationships" xmlns:m="http://schemas.openxmlformats.org/officeDocument/2006/math" xmlns:v="urn:schemas-microsoft-com:vml" xmlns:wp14="http://schemas.microsoft.com/office/word/2010/wordprocessingDrawing" xmlns:wp="http://schemas.openxmlformats.org/drawingml/2006/wordprocessingDrawing" xmlns:w10="urn:schemas-microsoft-com:office:word" xmlns:w="http://schemas.openxmlformats.org/wordprocessingml/2006/main" xmlns:w14="http://schemas.microsoft.com/office/word/2010/wordml" xmlns:w15="http://schemas.microsoft.com/office/word/2012/wordml" xmlns:w16cex="http://schemas.microsoft.com/office/word/2018/wordml/cex" xmlns:w16cid="http://schemas.microsoft.com/office/word/2016/wordml/cid" xmlns:w16="http://schemas.microsoft.com/office/word/2018/wordml" xmlns:w16du="http://schemas.microsoft.com/office/word/2023/wordml/word16du" xmlns:w16sdtdh="http://schemas.microsoft.com/office/word/2020/wordml/sdtdatahash" xmlns:w16se="http://schemas.microsoft.com/office/word/2015/wordml/symex" xmlns:wpg="http://schemas.microsoft.com/office/word/2010/wordprocessingGroup" xmlns:wpi="http://schemas.microsoft.com/office/word/2010/wordprocessingInk" xmlns:wne="http://schemas.microsoft.com/office/word/2006/wordml" xmlns:wps="http://schemas.microsoft.com/office/word/2010/wordprocessingShape" mc:Ignorable="w14 w15 w16se w16cid w16 w16cex w16sdtdh w16du wp14">
-  <w:footnote w:type="separator" w:id="-1">
-    <w:p>
-      <w:r>
-        <w:separator/>
-      </w:r>
-    </w:p>
-  </w:footnote>
-  <w:footnote w:type="continuationSeparator" w:id="0">
-    <w:p>
-      <w:r>
-        <w:continuationSeparator/>
-      </w:r>
-    </w:p>
-  </w:footnote>
-</w:footnotes>
 </file>
 
 <file path=word/styles.xml><?xml version="1.0" encoding="utf-8"?>
@@ -5777,6 +8666,7 @@
     <w:basedOn w:val="a"/>
     <w:link w:val="a8"/>
     <w:uiPriority w:val="99"/>
+    <w:semiHidden/>
     <w:unhideWhenUsed/>
     <w:rsid w:val="008D178F"/>
     <w:pPr>
@@ -5791,6 +8681,7 @@
     <w:basedOn w:val="a0"/>
     <w:link w:val="a7"/>
     <w:uiPriority w:val="99"/>
+    <w:semiHidden/>
     <w:rsid w:val="008D178F"/>
     <w:rPr>
       <w:rFonts w:ascii="Times New Roman" w:hAnsi="Times New Roman" w:cs="Times New Roman"/>
@@ -5805,6 +8696,7 @@
     <w:basedOn w:val="a"/>
     <w:link w:val="aa"/>
     <w:uiPriority w:val="99"/>
+    <w:semiHidden/>
     <w:unhideWhenUsed/>
     <w:rsid w:val="008D178F"/>
     <w:pPr>
@@ -5819,6 +8711,7 @@
     <w:basedOn w:val="a0"/>
     <w:link w:val="a9"/>
     <w:uiPriority w:val="99"/>
+    <w:semiHidden/>
     <w:rsid w:val="008D178F"/>
     <w:rPr>
       <w:rFonts w:ascii="Times New Roman" w:hAnsi="Times New Roman" w:cs="Times New Roman"/>
@@ -6254,16 +9147,4 @@
     </a:ext>
   </a:extLst>
 </a:theme>
-</file>
-
-<file path=customXml/item1.xml><?xml version="1.0" encoding="utf-8"?>
-<b:Sources xmlns:b="http://schemas.openxmlformats.org/officeDocument/2006/bibliography" xmlns="http://schemas.openxmlformats.org/officeDocument/2006/bibliography" SelectedStyle="\APASixthEditionOfficeOnline.xsl" StyleName="APA" Version="6"/>
-</file>
-
-<file path=customXml/itemProps1.xml><?xml version="1.0" encoding="utf-8"?>
-<ds:datastoreItem xmlns:ds="http://schemas.openxmlformats.org/officeDocument/2006/customXml" ds:itemID="{EC91EABA-4009-4E47-A5BE-55D05692C818}">
-  <ds:schemaRefs>
-    <ds:schemaRef ds:uri="http://schemas.openxmlformats.org/officeDocument/2006/bibliography"/>
-  </ds:schemaRefs>
-</ds:datastoreItem>
 </file>
</xml_diff>